<commit_message>
Ecriture des use cases
</commit_message>
<xml_diff>
--- a/Projet - Analyse fonctionnelle.docx
+++ b/Projet - Analyse fonctionnelle.docx
@@ -107,6 +107,39 @@
         <w:pStyle w:val="Titre4"/>
       </w:pPr>
       <w:r>
+        <w:t>Créer</w:t>
+      </w:r>
+      <w:r>
+        <w:t xml:space="preserve"> un</w:t>
+      </w:r>
+      <w:r>
+        <w:t xml:space="preserve"> client</w:t>
+      </w:r>
+    </w:p>
+    <w:p>
+      <w:pPr>
+        <w:rPr>
+          <w:color w:val="0070C0"/>
+        </w:rPr>
+      </w:pPr>
+      <w:r>
+        <w:rPr>
+          <w:color w:val="0070C0"/>
+        </w:rPr>
+        <w:t xml:space="preserve">Ce cas d’utilisation permet au client de se créer dans la base de </w:t>
+      </w:r>
+      <w:r>
+        <w:rPr>
+          <w:color w:val="0070C0"/>
+        </w:rPr>
+        <w:t>données</w:t>
+      </w:r>
+    </w:p>
+    <w:p>
+      <w:pPr>
+        <w:pStyle w:val="Titre4"/>
+      </w:pPr>
+      <w:r>
         <w:t>Effectuer une réservation</w:t>
       </w:r>
     </w:p>
@@ -130,13 +163,21 @@
         <w:t>Déroulement</w:t>
       </w:r>
     </w:p>
+    <w:p>
+      <w:pPr>
+        <w:pStyle w:val="Titre4"/>
+      </w:pPr>
+      <w:r>
+        <w:t>Visualiser une réservation</w:t>
+      </w:r>
+    </w:p>
     <w:p/>
     <w:p>
       <w:pPr>
         <w:pStyle w:val="Titre4"/>
       </w:pPr>
       <w:r>
-        <w:t>Visualiser une réservation</w:t>
+        <w:t>Annuler une réservation</w:t>
       </w:r>
     </w:p>
     <w:p/>
@@ -145,7 +186,7 @@
         <w:pStyle w:val="Titre4"/>
       </w:pPr>
       <w:r>
-        <w:t>Annuler une réservation</w:t>
+        <w:t>Modifier une réservation</w:t>
       </w:r>
     </w:p>
     <w:p/>
@@ -154,9 +195,1874 @@
         <w:pStyle w:val="Titre4"/>
       </w:pPr>
       <w:r>
-        <w:t>Modifier une réservation</w:t>
-      </w:r>
-    </w:p>
+        <w:t xml:space="preserve">Choisir un </w:t>
+      </w:r>
+      <w:r>
+        <w:t>pays</w:t>
+      </w:r>
+      <w:r>
+        <w:t xml:space="preserve"> de départ</w:t>
+      </w:r>
+    </w:p>
+    <w:p>
+      <w:pPr>
+        <w:rPr>
+          <w:color w:val="0070C0"/>
+        </w:rPr>
+      </w:pPr>
+      <w:r>
+        <w:rPr>
+          <w:color w:val="0070C0"/>
+        </w:rPr>
+        <w:t xml:space="preserve">Ce cas d’utilisation permet au client de visualiser les </w:t>
+      </w:r>
+      <w:r>
+        <w:rPr>
+          <w:color w:val="0070C0"/>
+        </w:rPr>
+        <w:t xml:space="preserve">pays dans lesquels il y a des </w:t>
+      </w:r>
+      <w:r>
+        <w:rPr>
+          <w:color w:val="0070C0"/>
+        </w:rPr>
+        <w:t>dépôts</w:t>
+      </w:r>
+    </w:p>
+    <w:p>
+      <w:pPr>
+        <w:pStyle w:val="Titre4"/>
+      </w:pPr>
+      <w:r>
+        <w:t xml:space="preserve">Choisir un </w:t>
+      </w:r>
+      <w:r>
+        <w:t>dépôt de départ</w:t>
+      </w:r>
+    </w:p>
+    <w:p>
+      <w:r>
+        <w:rPr>
+          <w:color w:val="0070C0"/>
+        </w:rPr>
+        <w:t>Ce cas d’utilisation permet au client de visualiser le</w:t>
+      </w:r>
+      <w:r>
+        <w:rPr>
+          <w:color w:val="0070C0"/>
+        </w:rPr>
+        <w:t>s</w:t>
+      </w:r>
+      <w:r>
+        <w:rPr>
+          <w:color w:val="0070C0"/>
+        </w:rPr>
+        <w:t xml:space="preserve"> </w:t>
+      </w:r>
+      <w:r>
+        <w:rPr>
+          <w:color w:val="0070C0"/>
+        </w:rPr>
+        <w:t>dépôt</w:t>
+      </w:r>
+      <w:r>
+        <w:rPr>
+          <w:color w:val="0070C0"/>
+        </w:rPr>
+        <w:t>s</w:t>
+      </w:r>
+      <w:r>
+        <w:rPr>
+          <w:color w:val="0070C0"/>
+        </w:rPr>
+        <w:t xml:space="preserve"> dans le pays sélectionné</w:t>
+      </w:r>
+    </w:p>
+    <w:p>
+      <w:pPr>
+        <w:pStyle w:val="Titre4"/>
+      </w:pPr>
+      <w:r>
+        <w:t>Choisir</w:t>
+      </w:r>
+      <w:r>
+        <w:t xml:space="preserve"> un </w:t>
+      </w:r>
+      <w:r>
+        <w:t>véhicule</w:t>
+      </w:r>
+    </w:p>
+    <w:p>
+      <w:pPr>
+        <w:rPr>
+          <w:color w:val="0070C0"/>
+        </w:rPr>
+      </w:pPr>
+      <w:r>
+        <w:rPr>
+          <w:color w:val="0070C0"/>
+        </w:rPr>
+        <w:t xml:space="preserve">Ce cas d’utilisation permet </w:t>
+      </w:r>
+      <w:r>
+        <w:rPr>
+          <w:color w:val="0070C0"/>
+        </w:rPr>
+        <w:t>au client de visualiser les voitures disponibles dans le dépôt</w:t>
+      </w:r>
+      <w:r>
+        <w:rPr>
+          <w:color w:val="0070C0"/>
+        </w:rPr>
+        <w:t xml:space="preserve"> sélectionné</w:t>
+      </w:r>
+    </w:p>
+    <w:p>
+      <w:pPr>
+        <w:pStyle w:val="Titre4"/>
+      </w:pPr>
+      <w:r>
+        <w:t xml:space="preserve">Choisir un </w:t>
+      </w:r>
+      <w:r>
+        <w:t>forfait</w:t>
+      </w:r>
+    </w:p>
+    <w:p>
+      <w:pPr>
+        <w:rPr>
+          <w:color w:val="0070C0"/>
+        </w:rPr>
+      </w:pPr>
+      <w:r>
+        <w:rPr>
+          <w:color w:val="0070C0"/>
+        </w:rPr>
+        <w:t xml:space="preserve">Ce cas d’utilisation permet au client de visualiser les </w:t>
+      </w:r>
+      <w:r>
+        <w:rPr>
+          <w:color w:val="0070C0"/>
+        </w:rPr>
+        <w:t>forfaits</w:t>
+      </w:r>
+      <w:r>
+        <w:rPr>
+          <w:color w:val="0070C0"/>
+        </w:rPr>
+        <w:t xml:space="preserve"> disponibles </w:t>
+      </w:r>
+      <w:r>
+        <w:rPr>
+          <w:color w:val="0070C0"/>
+        </w:rPr>
+        <w:t>sur base</w:t>
+      </w:r>
+      <w:r>
+        <w:rPr>
+          <w:color w:val="0070C0"/>
+        </w:rPr>
+        <w:t xml:space="preserve"> </w:t>
+      </w:r>
+      <w:r>
+        <w:rPr>
+          <w:color w:val="0070C0"/>
+        </w:rPr>
+        <w:t>du</w:t>
+      </w:r>
+      <w:r>
+        <w:rPr>
+          <w:color w:val="0070C0"/>
+        </w:rPr>
+        <w:t xml:space="preserve"> dépôt sélectionné</w:t>
+      </w:r>
+    </w:p>
+    <w:p>
+      <w:pPr>
+        <w:pStyle w:val="Titre4"/>
+      </w:pPr>
+      <w:r>
+        <w:t>Choisir un</w:t>
+      </w:r>
+      <w:r>
+        <w:t>e date départ</w:t>
+      </w:r>
+    </w:p>
+    <w:p>
+      <w:pPr>
+        <w:rPr>
+          <w:color w:val="0070C0"/>
+        </w:rPr>
+      </w:pPr>
+      <w:r>
+        <w:rPr>
+          <w:color w:val="0070C0"/>
+        </w:rPr>
+        <w:t xml:space="preserve">Ce cas d’utilisation permet au client de </w:t>
+      </w:r>
+      <w:r>
+        <w:rPr>
+          <w:color w:val="0070C0"/>
+        </w:rPr>
+        <w:t xml:space="preserve">choisir une date départ </w:t>
+      </w:r>
+    </w:p>
+    <w:p>
+      <w:pPr>
+        <w:pStyle w:val="Titre4"/>
+      </w:pPr>
+      <w:r>
+        <w:t xml:space="preserve">Choisir une date </w:t>
+      </w:r>
+      <w:r>
+        <w:t>retour</w:t>
+      </w:r>
+    </w:p>
+    <w:p>
+      <w:pPr>
+        <w:rPr>
+          <w:color w:val="0070C0"/>
+        </w:rPr>
+      </w:pPr>
+      <w:r>
+        <w:rPr>
+          <w:color w:val="0070C0"/>
+        </w:rPr>
+        <w:t xml:space="preserve">Ce cas d’utilisation permet au client de choisir une date </w:t>
+      </w:r>
+      <w:r>
+        <w:rPr>
+          <w:color w:val="0070C0"/>
+        </w:rPr>
+        <w:t>retour</w:t>
+      </w:r>
+      <w:r>
+        <w:rPr>
+          <w:color w:val="0070C0"/>
+        </w:rPr>
+        <w:t xml:space="preserve"> </w:t>
+      </w:r>
+    </w:p>
+    <w:p>
+      <w:pPr>
+        <w:pStyle w:val="Titre3"/>
+        <w:rPr>
+          <w:b/>
+          <w:bCs/>
+        </w:rPr>
+      </w:pPr>
+      <w:r>
+        <w:rPr>
+          <w:b/>
+          <w:bCs/>
+        </w:rPr>
+        <w:t xml:space="preserve">Interface </w:t>
+      </w:r>
+      <w:r>
+        <w:rPr>
+          <w:b/>
+          <w:bCs/>
+        </w:rPr>
+        <w:t>Loueur</w:t>
+      </w:r>
+    </w:p>
+    <w:p>
+      <w:pPr>
+        <w:pStyle w:val="Titre4"/>
+      </w:pPr>
+      <w:r>
+        <w:t>Visualiser</w:t>
+      </w:r>
+      <w:r>
+        <w:t xml:space="preserve"> </w:t>
+      </w:r>
+      <w:r>
+        <w:t>l’ensemble des</w:t>
+      </w:r>
+      <w:r>
+        <w:t xml:space="preserve"> notoriété</w:t>
+      </w:r>
+      <w:r>
+        <w:t>s</w:t>
+      </w:r>
+    </w:p>
+    <w:p>
+      <w:pPr>
+        <w:rPr>
+          <w:color w:val="0070C0"/>
+        </w:rPr>
+      </w:pPr>
+      <w:r>
+        <w:rPr>
+          <w:color w:val="0070C0"/>
+        </w:rPr>
+        <w:t xml:space="preserve">Ce cas d’utilisation permet au </w:t>
+      </w:r>
+      <w:r>
+        <w:rPr>
+          <w:color w:val="0070C0"/>
+        </w:rPr>
+        <w:t xml:space="preserve">loueur </w:t>
+      </w:r>
+      <w:r>
+        <w:rPr>
+          <w:color w:val="0070C0"/>
+        </w:rPr>
+        <w:t xml:space="preserve">de </w:t>
+      </w:r>
+      <w:r>
+        <w:rPr>
+          <w:color w:val="0070C0"/>
+        </w:rPr>
+        <w:t>visualiser l’ensemble des</w:t>
+      </w:r>
+      <w:r>
+        <w:rPr>
+          <w:color w:val="0070C0"/>
+        </w:rPr>
+        <w:t xml:space="preserve"> notoriété</w:t>
+      </w:r>
+      <w:r>
+        <w:rPr>
+          <w:color w:val="0070C0"/>
+        </w:rPr>
+        <w:t>s</w:t>
+      </w:r>
+      <w:r>
+        <w:rPr>
+          <w:color w:val="0070C0"/>
+        </w:rPr>
+        <w:t xml:space="preserve"> </w:t>
+      </w:r>
+    </w:p>
+    <w:p>
+      <w:pPr>
+        <w:pStyle w:val="Titre4"/>
+      </w:pPr>
+      <w:r>
+        <w:t>Créer un</w:t>
+      </w:r>
+      <w:r>
+        <w:t>e notoriété</w:t>
+      </w:r>
+    </w:p>
+    <w:p>
+      <w:pPr>
+        <w:rPr>
+          <w:color w:val="0070C0"/>
+        </w:rPr>
+      </w:pPr>
+      <w:r>
+        <w:rPr>
+          <w:color w:val="0070C0"/>
+        </w:rPr>
+        <w:t xml:space="preserve">Ce cas d’utilisation permet au </w:t>
+      </w:r>
+      <w:r>
+        <w:rPr>
+          <w:color w:val="0070C0"/>
+        </w:rPr>
+        <w:t xml:space="preserve">loueur </w:t>
+      </w:r>
+      <w:r>
+        <w:rPr>
+          <w:color w:val="0070C0"/>
+        </w:rPr>
+        <w:t xml:space="preserve">de </w:t>
+      </w:r>
+      <w:r>
+        <w:rPr>
+          <w:color w:val="0070C0"/>
+        </w:rPr>
+        <w:t>créer un</w:t>
+      </w:r>
+      <w:r>
+        <w:rPr>
+          <w:color w:val="0070C0"/>
+        </w:rPr>
+        <w:t>e notoriété</w:t>
+      </w:r>
+      <w:r>
+        <w:rPr>
+          <w:color w:val="0070C0"/>
+        </w:rPr>
+        <w:t xml:space="preserve"> </w:t>
+      </w:r>
+    </w:p>
+    <w:p>
+      <w:pPr>
+        <w:pStyle w:val="Titre4"/>
+      </w:pPr>
+      <w:r>
+        <w:t>Modifier</w:t>
+      </w:r>
+      <w:r>
+        <w:t xml:space="preserve"> une notoriété</w:t>
+      </w:r>
+    </w:p>
+    <w:p>
+      <w:pPr>
+        <w:rPr>
+          <w:color w:val="0070C0"/>
+        </w:rPr>
+      </w:pPr>
+      <w:r>
+        <w:rPr>
+          <w:color w:val="0070C0"/>
+        </w:rPr>
+        <w:t xml:space="preserve">Ce cas d’utilisation permet au </w:t>
+      </w:r>
+      <w:r>
+        <w:rPr>
+          <w:color w:val="0070C0"/>
+        </w:rPr>
+        <w:t xml:space="preserve">loueur </w:t>
+      </w:r>
+      <w:r>
+        <w:rPr>
+          <w:color w:val="0070C0"/>
+        </w:rPr>
+        <w:t xml:space="preserve">de </w:t>
+      </w:r>
+      <w:r>
+        <w:rPr>
+          <w:color w:val="0070C0"/>
+        </w:rPr>
+        <w:t xml:space="preserve">modifier </w:t>
+      </w:r>
+      <w:r>
+        <w:rPr>
+          <w:color w:val="0070C0"/>
+        </w:rPr>
+        <w:t>une notoriété</w:t>
+      </w:r>
+      <w:r>
+        <w:rPr>
+          <w:color w:val="0070C0"/>
+        </w:rPr>
+        <w:t xml:space="preserve"> </w:t>
+      </w:r>
+      <w:r>
+        <w:rPr>
+          <w:color w:val="0070C0"/>
+        </w:rPr>
+        <w:t>existante</w:t>
+      </w:r>
+    </w:p>
+    <w:p>
+      <w:pPr>
+        <w:rPr>
+          <w:color w:val="0070C0"/>
+        </w:rPr>
+      </w:pPr>
+    </w:p>
+    <w:p>
+      <w:pPr>
+        <w:pStyle w:val="Titre4"/>
+      </w:pPr>
+      <w:r>
+        <w:t>Supprimer</w:t>
+      </w:r>
+      <w:r>
+        <w:t xml:space="preserve"> une notoriété</w:t>
+      </w:r>
+    </w:p>
+    <w:p>
+      <w:pPr>
+        <w:rPr>
+          <w:color w:val="0070C0"/>
+        </w:rPr>
+      </w:pPr>
+      <w:r>
+        <w:rPr>
+          <w:color w:val="0070C0"/>
+        </w:rPr>
+        <w:t xml:space="preserve">Ce cas d’utilisation permet au </w:t>
+      </w:r>
+      <w:r>
+        <w:rPr>
+          <w:color w:val="0070C0"/>
+        </w:rPr>
+        <w:t xml:space="preserve">loueur </w:t>
+      </w:r>
+      <w:r>
+        <w:rPr>
+          <w:color w:val="0070C0"/>
+        </w:rPr>
+        <w:t xml:space="preserve">de </w:t>
+      </w:r>
+      <w:r>
+        <w:rPr>
+          <w:color w:val="0070C0"/>
+        </w:rPr>
+        <w:t>rendre inactif</w:t>
+      </w:r>
+      <w:r>
+        <w:rPr>
+          <w:color w:val="0070C0"/>
+        </w:rPr>
+        <w:t xml:space="preserve"> une notoriété</w:t>
+      </w:r>
+      <w:r>
+        <w:rPr>
+          <w:color w:val="0070C0"/>
+        </w:rPr>
+        <w:t xml:space="preserve"> </w:t>
+      </w:r>
+    </w:p>
+    <w:p>
+      <w:pPr>
+        <w:pStyle w:val="Titre4"/>
+      </w:pPr>
+      <w:r>
+        <w:t>Visualiser l’ensemble des</w:t>
+      </w:r>
+      <w:r>
+        <w:t xml:space="preserve"> véhicule</w:t>
+      </w:r>
+      <w:r>
+        <w:t>s</w:t>
+      </w:r>
+    </w:p>
+    <w:p>
+      <w:pPr>
+        <w:rPr>
+          <w:color w:val="0070C0"/>
+        </w:rPr>
+      </w:pPr>
+      <w:r>
+        <w:rPr>
+          <w:color w:val="0070C0"/>
+        </w:rPr>
+        <w:t xml:space="preserve">Ce cas d’utilisation permet au </w:t>
+      </w:r>
+      <w:r>
+        <w:rPr>
+          <w:color w:val="0070C0"/>
+        </w:rPr>
+        <w:t xml:space="preserve">loueur </w:t>
+      </w:r>
+      <w:r>
+        <w:rPr>
+          <w:color w:val="0070C0"/>
+        </w:rPr>
+        <w:t xml:space="preserve">de </w:t>
+      </w:r>
+      <w:r>
+        <w:rPr>
+          <w:color w:val="0070C0"/>
+        </w:rPr>
+        <w:t xml:space="preserve">visualiser l’ensemble des </w:t>
+      </w:r>
+      <w:r>
+        <w:rPr>
+          <w:color w:val="0070C0"/>
+        </w:rPr>
+        <w:t>véhicules</w:t>
+      </w:r>
+    </w:p>
+    <w:p>
+      <w:pPr>
+        <w:pStyle w:val="Titre4"/>
+      </w:pPr>
+      <w:r>
+        <w:t>Créer un véhicule</w:t>
+      </w:r>
+    </w:p>
+    <w:p>
+      <w:pPr>
+        <w:rPr>
+          <w:color w:val="0070C0"/>
+        </w:rPr>
+      </w:pPr>
+      <w:r>
+        <w:rPr>
+          <w:color w:val="0070C0"/>
+        </w:rPr>
+        <w:t xml:space="preserve">Ce cas d’utilisation permet au </w:t>
+      </w:r>
+      <w:r>
+        <w:rPr>
+          <w:color w:val="0070C0"/>
+        </w:rPr>
+        <w:t xml:space="preserve">loueur </w:t>
+      </w:r>
+      <w:r>
+        <w:rPr>
+          <w:color w:val="0070C0"/>
+        </w:rPr>
+        <w:t xml:space="preserve">de </w:t>
+      </w:r>
+      <w:r>
+        <w:rPr>
+          <w:color w:val="0070C0"/>
+        </w:rPr>
+        <w:t>créer un véhicule</w:t>
+      </w:r>
+      <w:r>
+        <w:rPr>
+          <w:color w:val="0070C0"/>
+        </w:rPr>
+        <w:t xml:space="preserve"> </w:t>
+      </w:r>
+    </w:p>
+    <w:p>
+      <w:pPr>
+        <w:pStyle w:val="Titre4"/>
+      </w:pPr>
+      <w:r>
+        <w:t>Modifier</w:t>
+      </w:r>
+      <w:r>
+        <w:t xml:space="preserve"> un véhicule</w:t>
+      </w:r>
+    </w:p>
+    <w:p>
+      <w:pPr>
+        <w:rPr>
+          <w:color w:val="0070C0"/>
+        </w:rPr>
+      </w:pPr>
+      <w:r>
+        <w:rPr>
+          <w:color w:val="0070C0"/>
+        </w:rPr>
+        <w:t xml:space="preserve">Ce cas d’utilisation permet au </w:t>
+      </w:r>
+      <w:r>
+        <w:rPr>
+          <w:color w:val="0070C0"/>
+        </w:rPr>
+        <w:t xml:space="preserve">loueur </w:t>
+      </w:r>
+      <w:r>
+        <w:rPr>
+          <w:color w:val="0070C0"/>
+        </w:rPr>
+        <w:t xml:space="preserve">de </w:t>
+      </w:r>
+      <w:r>
+        <w:rPr>
+          <w:color w:val="0070C0"/>
+        </w:rPr>
+        <w:t>modifier</w:t>
+      </w:r>
+      <w:r>
+        <w:rPr>
+          <w:color w:val="0070C0"/>
+        </w:rPr>
+        <w:t xml:space="preserve"> un véhicule</w:t>
+      </w:r>
+      <w:r>
+        <w:rPr>
+          <w:color w:val="0070C0"/>
+        </w:rPr>
+        <w:t xml:space="preserve"> </w:t>
+      </w:r>
+      <w:r>
+        <w:rPr>
+          <w:color w:val="0070C0"/>
+        </w:rPr>
+        <w:t xml:space="preserve">s’il n’est pas lié à un </w:t>
+      </w:r>
+      <w:r>
+        <w:rPr>
+          <w:color w:val="0070C0"/>
+        </w:rPr>
+        <w:t>dépôt</w:t>
+      </w:r>
+    </w:p>
+    <w:p>
+      <w:pPr>
+        <w:pStyle w:val="Titre4"/>
+      </w:pPr>
+      <w:r>
+        <w:t>Supprimer</w:t>
+      </w:r>
+      <w:r>
+        <w:t xml:space="preserve"> un véhicule</w:t>
+      </w:r>
+    </w:p>
+    <w:p>
+      <w:pPr>
+        <w:rPr>
+          <w:color w:val="0070C0"/>
+        </w:rPr>
+      </w:pPr>
+      <w:r>
+        <w:rPr>
+          <w:color w:val="0070C0"/>
+        </w:rPr>
+        <w:t xml:space="preserve">Ce cas d’utilisation permet au </w:t>
+      </w:r>
+      <w:r>
+        <w:rPr>
+          <w:color w:val="0070C0"/>
+        </w:rPr>
+        <w:t xml:space="preserve">loueur </w:t>
+      </w:r>
+      <w:r>
+        <w:rPr>
+          <w:color w:val="0070C0"/>
+        </w:rPr>
+        <w:t xml:space="preserve">de </w:t>
+      </w:r>
+      <w:r>
+        <w:rPr>
+          <w:color w:val="0070C0"/>
+        </w:rPr>
+        <w:t>rendre inactif un véhicule de sa flotte</w:t>
+      </w:r>
+      <w:r>
+        <w:rPr>
+          <w:color w:val="0070C0"/>
+        </w:rPr>
+        <w:t xml:space="preserve"> </w:t>
+      </w:r>
+    </w:p>
+    <w:p>
+      <w:pPr>
+        <w:pStyle w:val="Titre4"/>
+      </w:pPr>
+      <w:r>
+        <w:t xml:space="preserve">Visualiser l’ensemble des </w:t>
+      </w:r>
+      <w:r>
+        <w:t xml:space="preserve">prix </w:t>
+      </w:r>
+    </w:p>
+    <w:p>
+      <w:pPr>
+        <w:rPr>
+          <w:color w:val="0070C0"/>
+        </w:rPr>
+      </w:pPr>
+      <w:r>
+        <w:rPr>
+          <w:color w:val="0070C0"/>
+        </w:rPr>
+        <w:t xml:space="preserve">Ce cas d’utilisation permet au </w:t>
+      </w:r>
+      <w:r>
+        <w:rPr>
+          <w:color w:val="0070C0"/>
+        </w:rPr>
+        <w:t xml:space="preserve">loueur </w:t>
+      </w:r>
+      <w:r>
+        <w:rPr>
+          <w:color w:val="0070C0"/>
+        </w:rPr>
+        <w:t xml:space="preserve">de </w:t>
+      </w:r>
+      <w:r>
+        <w:rPr>
+          <w:color w:val="0070C0"/>
+        </w:rPr>
+        <w:t xml:space="preserve">visualiser l’ensemble des </w:t>
+      </w:r>
+      <w:r>
+        <w:rPr>
+          <w:color w:val="0070C0"/>
+        </w:rPr>
+        <w:t>prix actif</w:t>
+      </w:r>
+    </w:p>
+    <w:p>
+      <w:pPr>
+        <w:pStyle w:val="Titre4"/>
+      </w:pPr>
+      <w:r>
+        <w:t xml:space="preserve">Créer un </w:t>
+      </w:r>
+      <w:r>
+        <w:t>prix</w:t>
+      </w:r>
+    </w:p>
+    <w:p>
+      <w:pPr>
+        <w:rPr>
+          <w:color w:val="0070C0"/>
+        </w:rPr>
+      </w:pPr>
+      <w:r>
+        <w:rPr>
+          <w:color w:val="0070C0"/>
+        </w:rPr>
+        <w:t xml:space="preserve">Ce cas d’utilisation permet au </w:t>
+      </w:r>
+      <w:r>
+        <w:rPr>
+          <w:color w:val="0070C0"/>
+        </w:rPr>
+        <w:t xml:space="preserve">loueur </w:t>
+      </w:r>
+      <w:r>
+        <w:rPr>
+          <w:color w:val="0070C0"/>
+        </w:rPr>
+        <w:t xml:space="preserve">de </w:t>
+      </w:r>
+      <w:r>
+        <w:rPr>
+          <w:color w:val="0070C0"/>
+        </w:rPr>
+        <w:t xml:space="preserve">créer un </w:t>
+      </w:r>
+      <w:r>
+        <w:rPr>
+          <w:color w:val="0070C0"/>
+        </w:rPr>
+        <w:t>prix</w:t>
+      </w:r>
+    </w:p>
+    <w:p>
+      <w:pPr>
+        <w:pStyle w:val="Titre4"/>
+      </w:pPr>
+      <w:r>
+        <w:t>Modifier</w:t>
+      </w:r>
+      <w:r>
+        <w:t xml:space="preserve"> un prix</w:t>
+      </w:r>
+    </w:p>
+    <w:p>
+      <w:pPr>
+        <w:rPr>
+          <w:color w:val="0070C0"/>
+        </w:rPr>
+      </w:pPr>
+      <w:commentRangeStart w:id="0"/>
+      <w:r>
+        <w:rPr>
+          <w:color w:val="0070C0"/>
+        </w:rPr>
+        <w:t xml:space="preserve">Ce cas d’utilisation permet au </w:t>
+      </w:r>
+      <w:r>
+        <w:rPr>
+          <w:color w:val="0070C0"/>
+        </w:rPr>
+        <w:t xml:space="preserve">loueur </w:t>
+      </w:r>
+      <w:r>
+        <w:rPr>
+          <w:color w:val="0070C0"/>
+        </w:rPr>
+        <w:t xml:space="preserve">de </w:t>
+      </w:r>
+      <w:r>
+        <w:rPr>
+          <w:color w:val="0070C0"/>
+        </w:rPr>
+        <w:t>modifier</w:t>
+      </w:r>
+      <w:r>
+        <w:rPr>
+          <w:color w:val="0070C0"/>
+        </w:rPr>
+        <w:t xml:space="preserve"> un prix</w:t>
+      </w:r>
+      <w:r>
+        <w:rPr>
+          <w:color w:val="0070C0"/>
+        </w:rPr>
+        <w:t xml:space="preserve"> </w:t>
+      </w:r>
+      <w:commentRangeEnd w:id="0"/>
+      <w:r>
+        <w:rPr>
+          <w:rStyle w:val="Marquedecommentaire"/>
+        </w:rPr>
+        <w:commentReference w:id="0"/>
+      </w:r>
+    </w:p>
+    <w:p>
+      <w:pPr>
+        <w:pStyle w:val="Titre4"/>
+      </w:pPr>
+      <w:r>
+        <w:t>Visualiser l’ensemble des p</w:t>
+      </w:r>
+      <w:r>
+        <w:t>ays</w:t>
+      </w:r>
+      <w:r>
+        <w:t xml:space="preserve"> </w:t>
+      </w:r>
+    </w:p>
+    <w:p>
+      <w:pPr>
+        <w:rPr>
+          <w:color w:val="0070C0"/>
+        </w:rPr>
+      </w:pPr>
+      <w:r>
+        <w:rPr>
+          <w:color w:val="0070C0"/>
+        </w:rPr>
+        <w:t xml:space="preserve">Ce cas d’utilisation permet au </w:t>
+      </w:r>
+      <w:r>
+        <w:rPr>
+          <w:color w:val="0070C0"/>
+        </w:rPr>
+        <w:t xml:space="preserve">loueur </w:t>
+      </w:r>
+      <w:r>
+        <w:rPr>
+          <w:color w:val="0070C0"/>
+        </w:rPr>
+        <w:t xml:space="preserve">de </w:t>
+      </w:r>
+      <w:r>
+        <w:rPr>
+          <w:color w:val="0070C0"/>
+        </w:rPr>
+        <w:t xml:space="preserve">visualiser l’ensemble des </w:t>
+      </w:r>
+      <w:r>
+        <w:rPr>
+          <w:color w:val="0070C0"/>
+        </w:rPr>
+        <w:t>pays</w:t>
+      </w:r>
+    </w:p>
+    <w:p>
+      <w:pPr>
+        <w:pStyle w:val="Titre4"/>
+      </w:pPr>
+      <w:r>
+        <w:t xml:space="preserve">Créer un </w:t>
+      </w:r>
+      <w:r>
+        <w:t>pays</w:t>
+      </w:r>
+    </w:p>
+    <w:p>
+      <w:pPr>
+        <w:rPr>
+          <w:color w:val="0070C0"/>
+        </w:rPr>
+      </w:pPr>
+      <w:r>
+        <w:rPr>
+          <w:color w:val="0070C0"/>
+        </w:rPr>
+        <w:t xml:space="preserve">Ce cas d’utilisation permet au </w:t>
+      </w:r>
+      <w:r>
+        <w:rPr>
+          <w:color w:val="0070C0"/>
+        </w:rPr>
+        <w:t xml:space="preserve">loueur </w:t>
+      </w:r>
+      <w:r>
+        <w:rPr>
+          <w:color w:val="0070C0"/>
+        </w:rPr>
+        <w:t xml:space="preserve">de </w:t>
+      </w:r>
+      <w:r>
+        <w:rPr>
+          <w:color w:val="0070C0"/>
+        </w:rPr>
+        <w:t>créer un p</w:t>
+      </w:r>
+      <w:r>
+        <w:rPr>
+          <w:color w:val="0070C0"/>
+        </w:rPr>
+        <w:t>ays</w:t>
+      </w:r>
+    </w:p>
+    <w:p>
+      <w:pPr>
+        <w:pStyle w:val="Titre4"/>
+      </w:pPr>
+      <w:r>
+        <w:t>Modifier</w:t>
+      </w:r>
+      <w:r>
+        <w:t xml:space="preserve"> un pays</w:t>
+      </w:r>
+    </w:p>
+    <w:p>
+      <w:pPr>
+        <w:rPr>
+          <w:color w:val="0070C0"/>
+        </w:rPr>
+      </w:pPr>
+      <w:r>
+        <w:rPr>
+          <w:color w:val="0070C0"/>
+        </w:rPr>
+        <w:t xml:space="preserve">Ce cas d’utilisation permet au </w:t>
+      </w:r>
+      <w:r>
+        <w:rPr>
+          <w:color w:val="0070C0"/>
+        </w:rPr>
+        <w:t xml:space="preserve">loueur </w:t>
+      </w:r>
+      <w:r>
+        <w:rPr>
+          <w:color w:val="0070C0"/>
+        </w:rPr>
+        <w:t xml:space="preserve">de </w:t>
+      </w:r>
+      <w:r>
+        <w:rPr>
+          <w:color w:val="0070C0"/>
+        </w:rPr>
+        <w:t>modifier</w:t>
+      </w:r>
+      <w:r>
+        <w:rPr>
+          <w:color w:val="0070C0"/>
+        </w:rPr>
+        <w:t xml:space="preserve"> un pays</w:t>
+      </w:r>
+      <w:r>
+        <w:rPr>
+          <w:color w:val="0070C0"/>
+        </w:rPr>
+        <w:t xml:space="preserve"> </w:t>
+      </w:r>
+      <w:r>
+        <w:rPr>
+          <w:color w:val="0070C0"/>
+        </w:rPr>
+        <w:t>qui n’est pas lié à une ville</w:t>
+      </w:r>
+    </w:p>
+    <w:p>
+      <w:pPr>
+        <w:pStyle w:val="Titre4"/>
+      </w:pPr>
+      <w:r>
+        <w:t>Supprimer</w:t>
+      </w:r>
+      <w:r>
+        <w:t xml:space="preserve"> un pays</w:t>
+      </w:r>
+    </w:p>
+    <w:p>
+      <w:pPr>
+        <w:rPr>
+          <w:color w:val="0070C0"/>
+        </w:rPr>
+      </w:pPr>
+      <w:r>
+        <w:rPr>
+          <w:color w:val="0070C0"/>
+        </w:rPr>
+        <w:t xml:space="preserve">Ce cas d’utilisation permet au </w:t>
+      </w:r>
+      <w:r>
+        <w:rPr>
+          <w:color w:val="0070C0"/>
+        </w:rPr>
+        <w:t xml:space="preserve">loueur </w:t>
+      </w:r>
+      <w:r>
+        <w:rPr>
+          <w:color w:val="0070C0"/>
+        </w:rPr>
+        <w:t xml:space="preserve">de </w:t>
+      </w:r>
+      <w:r>
+        <w:rPr>
+          <w:color w:val="0070C0"/>
+        </w:rPr>
+        <w:t>supprimer un pays</w:t>
+      </w:r>
+      <w:r>
+        <w:rPr>
+          <w:color w:val="0070C0"/>
+        </w:rPr>
+        <w:t xml:space="preserve"> qui n’est pas lié à une ville</w:t>
+      </w:r>
+    </w:p>
+    <w:p>
+      <w:pPr>
+        <w:pStyle w:val="Titre4"/>
+      </w:pPr>
+      <w:r>
+        <w:t xml:space="preserve">Visualiser l’ensemble des </w:t>
+      </w:r>
+      <w:r>
+        <w:t>villes</w:t>
+      </w:r>
+    </w:p>
+    <w:p>
+      <w:pPr>
+        <w:rPr>
+          <w:color w:val="0070C0"/>
+        </w:rPr>
+      </w:pPr>
+      <w:r>
+        <w:rPr>
+          <w:color w:val="0070C0"/>
+        </w:rPr>
+        <w:t xml:space="preserve">Ce cas d’utilisation permet au </w:t>
+      </w:r>
+      <w:r>
+        <w:rPr>
+          <w:color w:val="0070C0"/>
+        </w:rPr>
+        <w:t xml:space="preserve">loueur </w:t>
+      </w:r>
+      <w:r>
+        <w:rPr>
+          <w:color w:val="0070C0"/>
+        </w:rPr>
+        <w:t xml:space="preserve">de </w:t>
+      </w:r>
+      <w:r>
+        <w:rPr>
+          <w:color w:val="0070C0"/>
+        </w:rPr>
+        <w:t xml:space="preserve">visualiser l’ensemble des </w:t>
+      </w:r>
+      <w:r>
+        <w:rPr>
+          <w:color w:val="0070C0"/>
+        </w:rPr>
+        <w:t>villes</w:t>
+      </w:r>
+    </w:p>
+    <w:p>
+      <w:pPr>
+        <w:pStyle w:val="Titre4"/>
+      </w:pPr>
+      <w:r>
+        <w:t>Créer un</w:t>
+      </w:r>
+      <w:r>
+        <w:t>e ville</w:t>
+      </w:r>
+    </w:p>
+    <w:p>
+      <w:pPr>
+        <w:rPr>
+          <w:color w:val="0070C0"/>
+        </w:rPr>
+      </w:pPr>
+      <w:r>
+        <w:rPr>
+          <w:color w:val="0070C0"/>
+        </w:rPr>
+        <w:t xml:space="preserve">Ce cas d’utilisation permet au </w:t>
+      </w:r>
+      <w:r>
+        <w:rPr>
+          <w:color w:val="0070C0"/>
+        </w:rPr>
+        <w:t xml:space="preserve">loueur </w:t>
+      </w:r>
+      <w:r>
+        <w:rPr>
+          <w:color w:val="0070C0"/>
+        </w:rPr>
+        <w:t xml:space="preserve">de </w:t>
+      </w:r>
+      <w:r>
+        <w:rPr>
+          <w:color w:val="0070C0"/>
+        </w:rPr>
+        <w:t>créer un</w:t>
+      </w:r>
+      <w:r>
+        <w:rPr>
+          <w:color w:val="0070C0"/>
+        </w:rPr>
+        <w:t>e ville</w:t>
+      </w:r>
+    </w:p>
+    <w:p>
+      <w:pPr>
+        <w:pStyle w:val="Titre4"/>
+      </w:pPr>
+      <w:r>
+        <w:t>Modifier</w:t>
+      </w:r>
+      <w:r>
+        <w:t xml:space="preserve"> une ville</w:t>
+      </w:r>
+    </w:p>
+    <w:p>
+      <w:pPr>
+        <w:rPr>
+          <w:color w:val="0070C0"/>
+        </w:rPr>
+      </w:pPr>
+      <w:r>
+        <w:rPr>
+          <w:color w:val="0070C0"/>
+        </w:rPr>
+        <w:t xml:space="preserve">Ce cas d’utilisation permet au </w:t>
+      </w:r>
+      <w:r>
+        <w:rPr>
+          <w:color w:val="0070C0"/>
+        </w:rPr>
+        <w:t xml:space="preserve">loueur </w:t>
+      </w:r>
+      <w:r>
+        <w:rPr>
+          <w:color w:val="0070C0"/>
+        </w:rPr>
+        <w:t xml:space="preserve">de </w:t>
+      </w:r>
+      <w:r>
+        <w:rPr>
+          <w:color w:val="0070C0"/>
+        </w:rPr>
+        <w:t xml:space="preserve">modifier </w:t>
+      </w:r>
+      <w:r>
+        <w:rPr>
+          <w:color w:val="0070C0"/>
+        </w:rPr>
+        <w:t>une ville</w:t>
+      </w:r>
+      <w:r>
+        <w:rPr>
+          <w:color w:val="0070C0"/>
+        </w:rPr>
+        <w:t xml:space="preserve"> qui n’es pas liée à un dépôt</w:t>
+      </w:r>
+    </w:p>
+    <w:p>
+      <w:pPr>
+        <w:pStyle w:val="Titre4"/>
+      </w:pPr>
+      <w:r>
+        <w:t>Supprimer un</w:t>
+      </w:r>
+      <w:r>
+        <w:t>e ville</w:t>
+      </w:r>
+    </w:p>
+    <w:p>
+      <w:pPr>
+        <w:rPr>
+          <w:color w:val="0070C0"/>
+        </w:rPr>
+      </w:pPr>
+      <w:r>
+        <w:rPr>
+          <w:color w:val="0070C0"/>
+        </w:rPr>
+        <w:t xml:space="preserve">Ce cas d’utilisation permet au </w:t>
+      </w:r>
+      <w:r>
+        <w:rPr>
+          <w:color w:val="0070C0"/>
+        </w:rPr>
+        <w:t xml:space="preserve">loueur </w:t>
+      </w:r>
+      <w:r>
+        <w:rPr>
+          <w:color w:val="0070C0"/>
+        </w:rPr>
+        <w:t xml:space="preserve">de </w:t>
+      </w:r>
+      <w:r>
+        <w:rPr>
+          <w:color w:val="0070C0"/>
+        </w:rPr>
+        <w:t>supprimer un</w:t>
+      </w:r>
+      <w:r>
+        <w:rPr>
+          <w:color w:val="0070C0"/>
+        </w:rPr>
+        <w:t>e ville</w:t>
+      </w:r>
+      <w:r>
+        <w:rPr>
+          <w:color w:val="0070C0"/>
+        </w:rPr>
+        <w:t xml:space="preserve"> qui n’es</w:t>
+      </w:r>
+      <w:r>
+        <w:rPr>
+          <w:color w:val="0070C0"/>
+        </w:rPr>
+        <w:t>t pas liée à un dépôt</w:t>
+      </w:r>
+      <w:r>
+        <w:rPr>
+          <w:color w:val="0070C0"/>
+        </w:rPr>
+        <w:t xml:space="preserve"> </w:t>
+      </w:r>
+    </w:p>
+    <w:p>
+      <w:pPr>
+        <w:pStyle w:val="Titre4"/>
+      </w:pPr>
+      <w:r>
+        <w:t xml:space="preserve">Visualiser l’ensemble des </w:t>
+      </w:r>
+      <w:r>
+        <w:t>dépôts</w:t>
+      </w:r>
+    </w:p>
+    <w:p>
+      <w:pPr>
+        <w:rPr>
+          <w:color w:val="0070C0"/>
+        </w:rPr>
+      </w:pPr>
+      <w:r>
+        <w:rPr>
+          <w:color w:val="0070C0"/>
+        </w:rPr>
+        <w:t xml:space="preserve">Ce cas d’utilisation permet au </w:t>
+      </w:r>
+      <w:r>
+        <w:rPr>
+          <w:color w:val="0070C0"/>
+        </w:rPr>
+        <w:t xml:space="preserve">loueur </w:t>
+      </w:r>
+      <w:r>
+        <w:rPr>
+          <w:color w:val="0070C0"/>
+        </w:rPr>
+        <w:t xml:space="preserve">de </w:t>
+      </w:r>
+      <w:r>
+        <w:rPr>
+          <w:color w:val="0070C0"/>
+        </w:rPr>
+        <w:t xml:space="preserve">visualiser l’ensemble des </w:t>
+      </w:r>
+      <w:r>
+        <w:rPr>
+          <w:color w:val="0070C0"/>
+        </w:rPr>
+        <w:t>dépôts</w:t>
+      </w:r>
+    </w:p>
+    <w:p>
+      <w:pPr>
+        <w:pStyle w:val="Titre4"/>
+      </w:pPr>
+      <w:r>
+        <w:t xml:space="preserve">Créer </w:t>
+      </w:r>
+      <w:r>
+        <w:t>un dépôt</w:t>
+      </w:r>
+    </w:p>
+    <w:p>
+      <w:pPr>
+        <w:rPr>
+          <w:color w:val="0070C0"/>
+        </w:rPr>
+      </w:pPr>
+      <w:r>
+        <w:rPr>
+          <w:color w:val="0070C0"/>
+        </w:rPr>
+        <w:t xml:space="preserve">Ce cas d’utilisation permet au </w:t>
+      </w:r>
+      <w:r>
+        <w:rPr>
+          <w:color w:val="0070C0"/>
+        </w:rPr>
+        <w:t xml:space="preserve">loueur </w:t>
+      </w:r>
+      <w:r>
+        <w:rPr>
+          <w:color w:val="0070C0"/>
+        </w:rPr>
+        <w:t xml:space="preserve">de </w:t>
+      </w:r>
+      <w:r>
+        <w:rPr>
+          <w:color w:val="0070C0"/>
+        </w:rPr>
+        <w:t>créer un</w:t>
+      </w:r>
+      <w:r>
+        <w:rPr>
+          <w:color w:val="0070C0"/>
+        </w:rPr>
+        <w:t xml:space="preserve"> </w:t>
+      </w:r>
+      <w:r>
+        <w:rPr>
+          <w:color w:val="0070C0"/>
+        </w:rPr>
+        <w:t>dépôt</w:t>
+      </w:r>
+    </w:p>
+    <w:p>
+      <w:pPr>
+        <w:pStyle w:val="Titre4"/>
+      </w:pPr>
+      <w:r>
+        <w:lastRenderedPageBreak/>
+        <w:t>Modifier un</w:t>
+      </w:r>
+      <w:r>
+        <w:t xml:space="preserve"> dépôt</w:t>
+      </w:r>
+    </w:p>
+    <w:p>
+      <w:pPr>
+        <w:rPr>
+          <w:color w:val="0070C0"/>
+        </w:rPr>
+      </w:pPr>
+      <w:r>
+        <w:rPr>
+          <w:color w:val="0070C0"/>
+        </w:rPr>
+        <w:t xml:space="preserve">Ce cas d’utilisation permet au </w:t>
+      </w:r>
+      <w:r>
+        <w:rPr>
+          <w:color w:val="0070C0"/>
+        </w:rPr>
+        <w:t xml:space="preserve">loueur </w:t>
+      </w:r>
+      <w:r>
+        <w:rPr>
+          <w:color w:val="0070C0"/>
+        </w:rPr>
+        <w:t xml:space="preserve">de </w:t>
+      </w:r>
+      <w:r>
+        <w:rPr>
+          <w:color w:val="0070C0"/>
+        </w:rPr>
+        <w:t>modifier un</w:t>
+      </w:r>
+      <w:r>
+        <w:rPr>
+          <w:color w:val="0070C0"/>
+        </w:rPr>
+        <w:t xml:space="preserve"> </w:t>
+      </w:r>
+      <w:r>
+        <w:rPr>
+          <w:color w:val="0070C0"/>
+        </w:rPr>
+        <w:t xml:space="preserve">dépôt qui n’es pas liée à un </w:t>
+      </w:r>
+      <w:r>
+        <w:rPr>
+          <w:color w:val="0070C0"/>
+        </w:rPr>
+        <w:t>forfait ou une réservation</w:t>
+      </w:r>
+    </w:p>
+    <w:p>
+      <w:pPr>
+        <w:pStyle w:val="Titre4"/>
+      </w:pPr>
+      <w:r>
+        <w:t>Supprimer un</w:t>
+      </w:r>
+      <w:r>
+        <w:t xml:space="preserve"> dépôt</w:t>
+      </w:r>
+    </w:p>
+    <w:p>
+      <w:pPr>
+        <w:rPr>
+          <w:color w:val="0070C0"/>
+        </w:rPr>
+      </w:pPr>
+      <w:r>
+        <w:rPr>
+          <w:color w:val="0070C0"/>
+        </w:rPr>
+        <w:t xml:space="preserve">Ce cas d’utilisation permet au </w:t>
+      </w:r>
+      <w:r>
+        <w:rPr>
+          <w:color w:val="0070C0"/>
+        </w:rPr>
+        <w:t xml:space="preserve">loueur </w:t>
+      </w:r>
+      <w:r>
+        <w:rPr>
+          <w:color w:val="0070C0"/>
+        </w:rPr>
+        <w:t xml:space="preserve">de </w:t>
+      </w:r>
+      <w:r>
+        <w:rPr>
+          <w:color w:val="0070C0"/>
+        </w:rPr>
+        <w:t>supprimer un</w:t>
+      </w:r>
+      <w:r>
+        <w:rPr>
+          <w:color w:val="0070C0"/>
+        </w:rPr>
+        <w:t xml:space="preserve"> </w:t>
+      </w:r>
+      <w:r>
+        <w:rPr>
+          <w:color w:val="0070C0"/>
+        </w:rPr>
+        <w:t xml:space="preserve">dépôt qui n’est pas liée à un </w:t>
+      </w:r>
+      <w:r>
+        <w:rPr>
+          <w:color w:val="0070C0"/>
+        </w:rPr>
+        <w:t>forfait ou une ville</w:t>
+      </w:r>
+      <w:r>
+        <w:rPr>
+          <w:color w:val="0070C0"/>
+        </w:rPr>
+        <w:t xml:space="preserve"> </w:t>
+      </w:r>
+    </w:p>
+    <w:p>
+      <w:pPr>
+        <w:pStyle w:val="Titre4"/>
+      </w:pPr>
+      <w:r>
+        <w:t xml:space="preserve">Visualiser l’ensemble des </w:t>
+      </w:r>
+      <w:r>
+        <w:t>forfaits</w:t>
+      </w:r>
+    </w:p>
+    <w:p>
+      <w:pPr>
+        <w:rPr>
+          <w:color w:val="0070C0"/>
+        </w:rPr>
+      </w:pPr>
+      <w:r>
+        <w:rPr>
+          <w:color w:val="0070C0"/>
+        </w:rPr>
+        <w:t xml:space="preserve">Ce cas d’utilisation permet au </w:t>
+      </w:r>
+      <w:r>
+        <w:rPr>
+          <w:color w:val="0070C0"/>
+        </w:rPr>
+        <w:t xml:space="preserve">loueur </w:t>
+      </w:r>
+      <w:r>
+        <w:rPr>
+          <w:color w:val="0070C0"/>
+        </w:rPr>
+        <w:t xml:space="preserve">de </w:t>
+      </w:r>
+      <w:r>
+        <w:rPr>
+          <w:color w:val="0070C0"/>
+        </w:rPr>
+        <w:t xml:space="preserve">visualiser l’ensemble des </w:t>
+      </w:r>
+      <w:r>
+        <w:rPr>
+          <w:color w:val="0070C0"/>
+        </w:rPr>
+        <w:t>forfaits</w:t>
+      </w:r>
+    </w:p>
+    <w:p>
+      <w:pPr>
+        <w:pStyle w:val="Titre4"/>
+      </w:pPr>
+      <w:r>
+        <w:t xml:space="preserve">Créer un </w:t>
+      </w:r>
+      <w:r>
+        <w:t>forfait</w:t>
+      </w:r>
+    </w:p>
+    <w:p>
+      <w:pPr>
+        <w:rPr>
+          <w:color w:val="0070C0"/>
+        </w:rPr>
+      </w:pPr>
+      <w:r>
+        <w:rPr>
+          <w:color w:val="0070C0"/>
+        </w:rPr>
+        <w:t xml:space="preserve">Ce cas d’utilisation permet au </w:t>
+      </w:r>
+      <w:r>
+        <w:rPr>
+          <w:color w:val="0070C0"/>
+        </w:rPr>
+        <w:t xml:space="preserve">loueur </w:t>
+      </w:r>
+      <w:r>
+        <w:rPr>
+          <w:color w:val="0070C0"/>
+        </w:rPr>
+        <w:t xml:space="preserve">de </w:t>
+      </w:r>
+      <w:r>
+        <w:rPr>
+          <w:color w:val="0070C0"/>
+        </w:rPr>
+        <w:t>créer un</w:t>
+      </w:r>
+      <w:r>
+        <w:rPr>
+          <w:color w:val="0070C0"/>
+        </w:rPr>
+        <w:t xml:space="preserve"> </w:t>
+      </w:r>
+      <w:r>
+        <w:rPr>
+          <w:color w:val="0070C0"/>
+        </w:rPr>
+        <w:t>forfait</w:t>
+      </w:r>
+    </w:p>
+    <w:p>
+      <w:pPr>
+        <w:pStyle w:val="Titre4"/>
+      </w:pPr>
+      <w:r>
+        <w:t xml:space="preserve">Modifier un </w:t>
+      </w:r>
+      <w:r>
+        <w:t>forfait</w:t>
+      </w:r>
+    </w:p>
+    <w:p>
+      <w:pPr>
+        <w:rPr>
+          <w:color w:val="0070C0"/>
+        </w:rPr>
+      </w:pPr>
+      <w:r>
+        <w:rPr>
+          <w:color w:val="0070C0"/>
+        </w:rPr>
+        <w:t xml:space="preserve">Ce cas d’utilisation permet au </w:t>
+      </w:r>
+      <w:r>
+        <w:rPr>
+          <w:color w:val="0070C0"/>
+        </w:rPr>
+        <w:t xml:space="preserve">loueur </w:t>
+      </w:r>
+      <w:r>
+        <w:rPr>
+          <w:color w:val="0070C0"/>
+        </w:rPr>
+        <w:t xml:space="preserve">de </w:t>
+      </w:r>
+      <w:r>
+        <w:rPr>
+          <w:color w:val="0070C0"/>
+        </w:rPr>
+        <w:t xml:space="preserve">modifier un </w:t>
+      </w:r>
+      <w:r>
+        <w:rPr>
+          <w:color w:val="0070C0"/>
+        </w:rPr>
+        <w:t>forfait</w:t>
+      </w:r>
+      <w:r>
+        <w:rPr>
+          <w:color w:val="0070C0"/>
+        </w:rPr>
+        <w:t xml:space="preserve"> qui n’es pas liée à </w:t>
+      </w:r>
+      <w:r>
+        <w:rPr>
+          <w:color w:val="0070C0"/>
+        </w:rPr>
+        <w:t>une réservation</w:t>
+      </w:r>
+    </w:p>
+    <w:p>
+      <w:pPr>
+        <w:pStyle w:val="Titre4"/>
+      </w:pPr>
+      <w:r>
+        <w:t xml:space="preserve">Supprimer un </w:t>
+      </w:r>
+      <w:r>
+        <w:t>forfait</w:t>
+      </w:r>
+    </w:p>
+    <w:p>
+      <w:pPr>
+        <w:rPr>
+          <w:color w:val="0070C0"/>
+        </w:rPr>
+      </w:pPr>
+      <w:r>
+        <w:rPr>
+          <w:color w:val="0070C0"/>
+        </w:rPr>
+        <w:t xml:space="preserve">Ce cas d’utilisation permet au </w:t>
+      </w:r>
+      <w:r>
+        <w:rPr>
+          <w:color w:val="0070C0"/>
+        </w:rPr>
+        <w:t xml:space="preserve">loueur </w:t>
+      </w:r>
+      <w:r>
+        <w:rPr>
+          <w:color w:val="0070C0"/>
+        </w:rPr>
+        <w:t xml:space="preserve">de </w:t>
+      </w:r>
+      <w:r>
+        <w:rPr>
+          <w:color w:val="0070C0"/>
+        </w:rPr>
+        <w:t xml:space="preserve">supprimer un </w:t>
+      </w:r>
+      <w:r>
+        <w:rPr>
+          <w:color w:val="0070C0"/>
+        </w:rPr>
+        <w:t xml:space="preserve">forfait </w:t>
+      </w:r>
+      <w:r>
+        <w:rPr>
+          <w:color w:val="0070C0"/>
+        </w:rPr>
+        <w:t>qui n’est pas liée à un</w:t>
+      </w:r>
+      <w:r>
+        <w:rPr>
+          <w:color w:val="0070C0"/>
+        </w:rPr>
+        <w:t>e réservation</w:t>
+      </w:r>
+    </w:p>
+    <w:p>
+      <w:pPr>
+        <w:pStyle w:val="Titre4"/>
+      </w:pPr>
+      <w:r>
+        <w:t xml:space="preserve">Visualiser l’ensemble des </w:t>
+      </w:r>
+      <w:r>
+        <w:t>réservations</w:t>
+      </w:r>
+    </w:p>
+    <w:p>
+      <w:pPr>
+        <w:rPr>
+          <w:color w:val="0070C0"/>
+        </w:rPr>
+      </w:pPr>
+      <w:r>
+        <w:rPr>
+          <w:color w:val="0070C0"/>
+        </w:rPr>
+        <w:t xml:space="preserve">Ce cas d’utilisation permet au </w:t>
+      </w:r>
+      <w:r>
+        <w:rPr>
+          <w:color w:val="0070C0"/>
+        </w:rPr>
+        <w:t xml:space="preserve">loueur </w:t>
+      </w:r>
+      <w:r>
+        <w:rPr>
+          <w:color w:val="0070C0"/>
+        </w:rPr>
+        <w:t xml:space="preserve">de </w:t>
+      </w:r>
+      <w:r>
+        <w:rPr>
+          <w:color w:val="0070C0"/>
+        </w:rPr>
+        <w:t xml:space="preserve">visualiser l’ensemble des </w:t>
+      </w:r>
+      <w:r>
+        <w:rPr>
+          <w:color w:val="0070C0"/>
+        </w:rPr>
+        <w:t>réservations</w:t>
+      </w:r>
+    </w:p>
+    <w:p>
+      <w:pPr>
+        <w:pStyle w:val="Titre4"/>
+      </w:pPr>
+      <w:r>
+        <w:t>Modifier un</w:t>
+      </w:r>
+      <w:r>
+        <w:t>e réservation</w:t>
+      </w:r>
+    </w:p>
+    <w:p>
+      <w:pPr>
+        <w:rPr>
+          <w:color w:val="0070C0"/>
+        </w:rPr>
+      </w:pPr>
+      <w:r>
+        <w:rPr>
+          <w:color w:val="0070C0"/>
+        </w:rPr>
+        <w:t xml:space="preserve">Ce cas d’utilisation permet au </w:t>
+      </w:r>
+      <w:r>
+        <w:rPr>
+          <w:color w:val="0070C0"/>
+        </w:rPr>
+        <w:t xml:space="preserve">loueur </w:t>
+      </w:r>
+      <w:r>
+        <w:rPr>
+          <w:color w:val="0070C0"/>
+        </w:rPr>
+        <w:t xml:space="preserve">de </w:t>
+      </w:r>
+      <w:r>
+        <w:rPr>
+          <w:color w:val="0070C0"/>
+        </w:rPr>
+        <w:t xml:space="preserve">modifier </w:t>
+      </w:r>
+      <w:r>
+        <w:rPr>
+          <w:color w:val="0070C0"/>
+        </w:rPr>
+        <w:t>certains champs de la réservation</w:t>
+      </w:r>
+    </w:p>
+    <w:p>
+      <w:pPr>
+        <w:rPr>
+          <w:color w:val="0070C0"/>
+        </w:rPr>
+      </w:pPr>
+    </w:p>
+    <w:p>
+      <w:pPr>
+        <w:rPr>
+          <w:color w:val="0070C0"/>
+        </w:rPr>
+      </w:pPr>
+    </w:p>
+    <w:p/>
     <w:sectPr>
       <w:pgSz w:w="11906" w:h="16838"/>
       <w:pgMar w:top="1417" w:right="1417" w:bottom="1417" w:left="1417" w:header="708" w:footer="708" w:gutter="0"/>
@@ -165,6 +2071,53 @@
     </w:sectPr>
   </w:body>
 </w:document>
+</file>
+
+<file path=word/comments.xml><?xml version="1.0" encoding="utf-8"?>
+<w:comments xmlns:wpc="http://schemas.microsoft.com/office/word/2010/wordprocessingCanvas" xmlns:cx="http://schemas.microsoft.com/office/drawing/2014/chartex" xmlns:cx1="http://schemas.microsoft.com/office/drawing/2015/9/8/chartex" xmlns:cx2="http://schemas.microsoft.com/office/drawing/2015/10/21/chartex" xmlns:cx3="http://schemas.microsoft.com/office/drawing/2016/5/9/chartex" xmlns:cx4="http://schemas.microsoft.com/office/drawing/2016/5/10/chartex" xmlns:cx5="http://schemas.microsoft.com/office/drawing/2016/5/11/chartex" xmlns:cx6="http://schemas.microsoft.com/office/drawing/2016/5/12/chartex" xmlns:cx7="http://schemas.microsoft.com/office/drawing/2016/5/13/chartex" xmlns:cx8="http://schemas.microsoft.com/office/drawing/2016/5/14/chartex" xmlns:mc="http://schemas.openxmlformats.org/markup-compatibility/2006" xmlns:aink="http://schemas.microsoft.com/office/drawing/2016/ink" xmlns:am3d="http://schemas.microsoft.com/office/drawing/2017/model3d" xmlns:o="urn:schemas-microsoft-com:office:office" xmlns:r="http://schemas.openxmlformats.org/officeDocument/2006/relationships" xmlns:m="http://schemas.openxmlformats.org/officeDocument/2006/math" xmlns:v="urn:schemas-microsoft-com:vml" xmlns:wp14="http://schemas.microsoft.com/office/word/2010/wordprocessingDrawing" xmlns:wp="http://schemas.openxmlformats.org/drawingml/2006/wordprocessingDrawing" xmlns:w10="urn:schemas-microsoft-com:office:word" xmlns:w="http://schemas.openxmlformats.org/wordprocessingml/2006/main" xmlns:w14="http://schemas.microsoft.com/office/word/2010/wordml" xmlns:w15="http://schemas.microsoft.com/office/word/2012/wordml" xmlns:w16cex="http://schemas.microsoft.com/office/word/2018/wordml/cex" xmlns:w16cid="http://schemas.microsoft.com/office/word/2016/wordml/cid" xmlns:w16="http://schemas.microsoft.com/office/word/2018/wordml" xmlns:w16sdtdh="http://schemas.microsoft.com/office/word/2020/wordml/sdtdatahash" xmlns:w16se="http://schemas.microsoft.com/office/word/2015/wordml/symex" xmlns:wpg="http://schemas.microsoft.com/office/word/2010/wordprocessingGroup" xmlns:wpi="http://schemas.microsoft.com/office/word/2010/wordprocessingInk" xmlns:wne="http://schemas.microsoft.com/office/word/2006/wordml" xmlns:wps="http://schemas.microsoft.com/office/word/2010/wordprocessingShape" mc:Ignorable="w14 w15 w16se w16cid w16 w16cex w16sdtdh wp14">
+  <w:comment w:id="0" w:author="Antoine Hallet" w:date="2022-02-25T08:46:00Z" w:initials="AH">
+    <w:p>
+      <w:pPr>
+        <w:pStyle w:val="Commentaire"/>
+      </w:pPr>
+      <w:r>
+        <w:rPr>
+          <w:rStyle w:val="Marquedecommentaire"/>
+        </w:rPr>
+        <w:annotationRef/>
+      </w:r>
+      <w:r>
+        <w:t xml:space="preserve">Normalement rendre inactif l’ancien et d’en créer un nouveau mais comment l’écrire ? </w:t>
+      </w:r>
+    </w:p>
+  </w:comment>
+</w:comments>
+</file>
+
+<file path=word/commentsExtended.xml><?xml version="1.0" encoding="utf-8"?>
+<w15:commentsEx xmlns:wpc="http://schemas.microsoft.com/office/word/2010/wordprocessingCanvas" xmlns:cx="http://schemas.microsoft.com/office/drawing/2014/chartex" xmlns:cx1="http://schemas.microsoft.com/office/drawing/2015/9/8/chartex" xmlns:cx2="http://schemas.microsoft.com/office/drawing/2015/10/21/chartex" xmlns:cx3="http://schemas.microsoft.com/office/drawing/2016/5/9/chartex" xmlns:cx4="http://schemas.microsoft.com/office/drawing/2016/5/10/chartex" xmlns:cx5="http://schemas.microsoft.com/office/drawing/2016/5/11/chartex" xmlns:cx6="http://schemas.microsoft.com/office/drawing/2016/5/12/chartex" xmlns:cx7="http://schemas.microsoft.com/office/drawing/2016/5/13/chartex" xmlns:cx8="http://schemas.microsoft.com/office/drawing/2016/5/14/chartex" xmlns:mc="http://schemas.openxmlformats.org/markup-compatibility/2006" xmlns:aink="http://schemas.microsoft.com/office/drawing/2016/ink" xmlns:am3d="http://schemas.microsoft.com/office/drawing/2017/model3d" xmlns:o="urn:schemas-microsoft-com:office:office" xmlns:r="http://schemas.openxmlformats.org/officeDocument/2006/relationships" xmlns:m="http://schemas.openxmlformats.org/officeDocument/2006/math" xmlns:v="urn:schemas-microsoft-com:vml" xmlns:wp14="http://schemas.microsoft.com/office/word/2010/wordprocessingDrawing" xmlns:wp="http://schemas.openxmlformats.org/drawingml/2006/wordprocessingDrawing" xmlns:w10="urn:schemas-microsoft-com:office:word" xmlns:w="http://schemas.openxmlformats.org/wordprocessingml/2006/main" xmlns:w14="http://schemas.microsoft.com/office/word/2010/wordml" xmlns:w15="http://schemas.microsoft.com/office/word/2012/wordml" xmlns:w16cex="http://schemas.microsoft.com/office/word/2018/wordml/cex" xmlns:w16cid="http://schemas.microsoft.com/office/word/2016/wordml/cid" xmlns:w16="http://schemas.microsoft.com/office/word/2018/wordml" xmlns:w16sdtdh="http://schemas.microsoft.com/office/word/2020/wordml/sdtdatahash" xmlns:w16se="http://schemas.microsoft.com/office/word/2015/wordml/symex" xmlns:wpg="http://schemas.microsoft.com/office/word/2010/wordprocessingGroup" xmlns:wpi="http://schemas.microsoft.com/office/word/2010/wordprocessingInk" xmlns:wne="http://schemas.microsoft.com/office/word/2006/wordml" xmlns:wps="http://schemas.microsoft.com/office/word/2010/wordprocessingShape" mc:Ignorable="w14 w15 w16se w16cid w16 w16cex w16sdtdh wp14">
+  <w15:commentEx w15:paraId="2070AAB4" w15:done="0"/>
+</w15:commentsEx>
+</file>
+
+<file path=word/commentsExtensible.xml><?xml version="1.0" encoding="utf-8"?>
+<w16cex:commentsExtensible xmlns:wpc="http://schemas.microsoft.com/office/word/2010/wordprocessingCanvas" xmlns:cx="http://schemas.microsoft.com/office/drawing/2014/chartex" xmlns:cx1="http://schemas.microsoft.com/office/drawing/2015/9/8/chartex" xmlns:cx2="http://schemas.microsoft.com/office/drawing/2015/10/21/chartex" xmlns:cx3="http://schemas.microsoft.com/office/drawing/2016/5/9/chartex" xmlns:cx4="http://schemas.microsoft.com/office/drawing/2016/5/10/chartex" xmlns:cx5="http://schemas.microsoft.com/office/drawing/2016/5/11/chartex" xmlns:cx6="http://schemas.microsoft.com/office/drawing/2016/5/12/chartex" xmlns:cx7="http://schemas.microsoft.com/office/drawing/2016/5/13/chartex" xmlns:cx8="http://schemas.microsoft.com/office/drawing/2016/5/14/chartex" xmlns:mc="http://schemas.openxmlformats.org/markup-compatibility/2006" xmlns:aink="http://schemas.microsoft.com/office/drawing/2016/ink" xmlns:am3d="http://schemas.microsoft.com/office/drawing/2017/model3d" xmlns:o="urn:schemas-microsoft-com:office:office" xmlns:r="http://schemas.openxmlformats.org/officeDocument/2006/relationships" xmlns:m="http://schemas.openxmlformats.org/officeDocument/2006/math" xmlns:v="urn:schemas-microsoft-com:vml" xmlns:wp14="http://schemas.microsoft.com/office/word/2010/wordprocessingDrawing" xmlns:wp="http://schemas.openxmlformats.org/drawingml/2006/wordprocessingDrawing" xmlns:w10="urn:schemas-microsoft-com:office:word" xmlns:w="http://schemas.openxmlformats.org/wordprocessingml/2006/main" xmlns:w14="http://schemas.microsoft.com/office/word/2010/wordml" xmlns:w15="http://schemas.microsoft.com/office/word/2012/wordml" xmlns:w16cex="http://schemas.microsoft.com/office/word/2018/wordml/cex" xmlns:w16cid="http://schemas.microsoft.com/office/word/2016/wordml/cid" xmlns:w16="http://schemas.microsoft.com/office/word/2018/wordml" xmlns:w16sdtdh="http://schemas.microsoft.com/office/word/2020/wordml/sdtdatahash" xmlns:w16se="http://schemas.microsoft.com/office/word/2015/wordml/symex" xmlns:wpg="http://schemas.microsoft.com/office/word/2010/wordprocessingGroup" xmlns:wpi="http://schemas.microsoft.com/office/word/2010/wordprocessingInk" xmlns:wne="http://schemas.microsoft.com/office/word/2006/wordml" xmlns:wps="http://schemas.microsoft.com/office/word/2010/wordprocessingShape" mc:Ignorable="w14 w15 w16se w16cid w16 w16cex w16sdtdh wp14">
+  <w16cex:commentExtensible w16cex:durableId="25C31601" w16cex:dateUtc="2022-02-25T07:46:00Z"/>
+</w16cex:commentsExtensible>
+</file>
+
+<file path=word/commentsIds.xml><?xml version="1.0" encoding="utf-8"?>
+<w16cid:commentsIds xmlns:wpc="http://schemas.microsoft.com/office/word/2010/wordprocessingCanvas" xmlns:cx="http://schemas.microsoft.com/office/drawing/2014/chartex" xmlns:cx1="http://schemas.microsoft.com/office/drawing/2015/9/8/chartex" xmlns:cx2="http://schemas.microsoft.com/office/drawing/2015/10/21/chartex" xmlns:cx3="http://schemas.microsoft.com/office/drawing/2016/5/9/chartex" xmlns:cx4="http://schemas.microsoft.com/office/drawing/2016/5/10/chartex" xmlns:cx5="http://schemas.microsoft.com/office/drawing/2016/5/11/chartex" xmlns:cx6="http://schemas.microsoft.com/office/drawing/2016/5/12/chartex" xmlns:cx7="http://schemas.microsoft.com/office/drawing/2016/5/13/chartex" xmlns:cx8="http://schemas.microsoft.com/office/drawing/2016/5/14/chartex" xmlns:mc="http://schemas.openxmlformats.org/markup-compatibility/2006" xmlns:aink="http://schemas.microsoft.com/office/drawing/2016/ink" xmlns:am3d="http://schemas.microsoft.com/office/drawing/2017/model3d" xmlns:o="urn:schemas-microsoft-com:office:office" xmlns:r="http://schemas.openxmlformats.org/officeDocument/2006/relationships" xmlns:m="http://schemas.openxmlformats.org/officeDocument/2006/math" xmlns:v="urn:schemas-microsoft-com:vml" xmlns:wp14="http://schemas.microsoft.com/office/word/2010/wordprocessingDrawing" xmlns:wp="http://schemas.openxmlformats.org/drawingml/2006/wordprocessingDrawing" xmlns:w10="urn:schemas-microsoft-com:office:word" xmlns:w="http://schemas.openxmlformats.org/wordprocessingml/2006/main" xmlns:w14="http://schemas.microsoft.com/office/word/2010/wordml" xmlns:w15="http://schemas.microsoft.com/office/word/2012/wordml" xmlns:w16cex="http://schemas.microsoft.com/office/word/2018/wordml/cex" xmlns:w16cid="http://schemas.microsoft.com/office/word/2016/wordml/cid" xmlns:w16="http://schemas.microsoft.com/office/word/2018/wordml" xmlns:w16sdtdh="http://schemas.microsoft.com/office/word/2020/wordml/sdtdatahash" xmlns:w16se="http://schemas.microsoft.com/office/word/2015/wordml/symex" xmlns:wpg="http://schemas.microsoft.com/office/word/2010/wordprocessingGroup" xmlns:wpi="http://schemas.microsoft.com/office/word/2010/wordprocessingInk" xmlns:wne="http://schemas.microsoft.com/office/word/2006/wordml" xmlns:wps="http://schemas.microsoft.com/office/word/2010/wordprocessingShape" mc:Ignorable="w14 w15 w16se w16cid w16 w16cex w16sdtdh wp14">
+  <w16cid:commentId w16cid:paraId="2070AAB4" w16cid:durableId="25C31601"/>
+</w16cid:commentsIds>
+</file>
+
+<file path=word/people.xml><?xml version="1.0" encoding="utf-8"?>
+<w15:people xmlns:wpc="http://schemas.microsoft.com/office/word/2010/wordprocessingCanvas" xmlns:cx="http://schemas.microsoft.com/office/drawing/2014/chartex" xmlns:cx1="http://schemas.microsoft.com/office/drawing/2015/9/8/chartex" xmlns:cx2="http://schemas.microsoft.com/office/drawing/2015/10/21/chartex" xmlns:cx3="http://schemas.microsoft.com/office/drawing/2016/5/9/chartex" xmlns:cx4="http://schemas.microsoft.com/office/drawing/2016/5/10/chartex" xmlns:cx5="http://schemas.microsoft.com/office/drawing/2016/5/11/chartex" xmlns:cx6="http://schemas.microsoft.com/office/drawing/2016/5/12/chartex" xmlns:cx7="http://schemas.microsoft.com/office/drawing/2016/5/13/chartex" xmlns:cx8="http://schemas.microsoft.com/office/drawing/2016/5/14/chartex" xmlns:mc="http://schemas.openxmlformats.org/markup-compatibility/2006" xmlns:aink="http://schemas.microsoft.com/office/drawing/2016/ink" xmlns:am3d="http://schemas.microsoft.com/office/drawing/2017/model3d" xmlns:o="urn:schemas-microsoft-com:office:office" xmlns:r="http://schemas.openxmlformats.org/officeDocument/2006/relationships" xmlns:m="http://schemas.openxmlformats.org/officeDocument/2006/math" xmlns:v="urn:schemas-microsoft-com:vml" xmlns:wp14="http://schemas.microsoft.com/office/word/2010/wordprocessingDrawing" xmlns:wp="http://schemas.openxmlformats.org/drawingml/2006/wordprocessingDrawing" xmlns:w10="urn:schemas-microsoft-com:office:word" xmlns:w="http://schemas.openxmlformats.org/wordprocessingml/2006/main" xmlns:w14="http://schemas.microsoft.com/office/word/2010/wordml" xmlns:w15="http://schemas.microsoft.com/office/word/2012/wordml" xmlns:w16cex="http://schemas.microsoft.com/office/word/2018/wordml/cex" xmlns:w16cid="http://schemas.microsoft.com/office/word/2016/wordml/cid" xmlns:w16="http://schemas.microsoft.com/office/word/2018/wordml" xmlns:w16sdtdh="http://schemas.microsoft.com/office/word/2020/wordml/sdtdatahash" xmlns:w16se="http://schemas.microsoft.com/office/word/2015/wordml/symex" xmlns:wpg="http://schemas.microsoft.com/office/word/2010/wordprocessingGroup" xmlns:wpi="http://schemas.microsoft.com/office/word/2010/wordprocessingInk" xmlns:wne="http://schemas.microsoft.com/office/word/2006/wordml" xmlns:wps="http://schemas.microsoft.com/office/word/2010/wordprocessingShape" mc:Ignorable="w14 w15 w16se w16cid w16 w16cex w16sdtdh wp14">
+  <w15:person w15:author="Antoine Hallet">
+    <w15:presenceInfo w15:providerId="Windows Live" w15:userId="60e907e34d187eeb"/>
+  </w15:person>
+</w15:people>
 </file>
 
 <file path=word/styles.xml><?xml version="1.0" encoding="utf-8"?>
@@ -698,6 +2651,74 @@
       <w:color w:val="2F5496" w:themeColor="accent1" w:themeShade="BF"/>
     </w:rPr>
   </w:style>
+  <w:style w:type="character" w:styleId="Marquedecommentaire">
+    <w:name w:val="annotation reference"/>
+    <w:basedOn w:val="Policepardfaut"/>
+    <w:uiPriority w:val="99"/>
+    <w:semiHidden/>
+    <w:unhideWhenUsed/>
+    <w:rsid w:val="00BC4759"/>
+    <w:rPr>
+      <w:sz w:val="16"/>
+      <w:szCs w:val="16"/>
+    </w:rPr>
+  </w:style>
+  <w:style w:type="paragraph" w:styleId="Commentaire">
+    <w:name w:val="annotation text"/>
+    <w:basedOn w:val="Normal"/>
+    <w:link w:val="CommentaireCar"/>
+    <w:uiPriority w:val="99"/>
+    <w:semiHidden/>
+    <w:unhideWhenUsed/>
+    <w:rsid w:val="00BC4759"/>
+    <w:pPr>
+      <w:spacing w:line="240" w:lineRule="auto"/>
+    </w:pPr>
+    <w:rPr>
+      <w:sz w:val="20"/>
+      <w:szCs w:val="20"/>
+    </w:rPr>
+  </w:style>
+  <w:style w:type="character" w:customStyle="1" w:styleId="CommentaireCar">
+    <w:name w:val="Commentaire Car"/>
+    <w:basedOn w:val="Policepardfaut"/>
+    <w:link w:val="Commentaire"/>
+    <w:uiPriority w:val="99"/>
+    <w:semiHidden/>
+    <w:rsid w:val="00BC4759"/>
+    <w:rPr>
+      <w:sz w:val="20"/>
+      <w:szCs w:val="20"/>
+    </w:rPr>
+  </w:style>
+  <w:style w:type="paragraph" w:styleId="Objetducommentaire">
+    <w:name w:val="annotation subject"/>
+    <w:basedOn w:val="Commentaire"/>
+    <w:next w:val="Commentaire"/>
+    <w:link w:val="ObjetducommentaireCar"/>
+    <w:uiPriority w:val="99"/>
+    <w:semiHidden/>
+    <w:unhideWhenUsed/>
+    <w:rsid w:val="00BC4759"/>
+    <w:rPr>
+      <w:b/>
+      <w:bCs/>
+    </w:rPr>
+  </w:style>
+  <w:style w:type="character" w:customStyle="1" w:styleId="ObjetducommentaireCar">
+    <w:name w:val="Objet du commentaire Car"/>
+    <w:basedOn w:val="CommentaireCar"/>
+    <w:link w:val="Objetducommentaire"/>
+    <w:uiPriority w:val="99"/>
+    <w:semiHidden/>
+    <w:rsid w:val="00BC4759"/>
+    <w:rPr>
+      <w:b/>
+      <w:bCs/>
+      <w:sz w:val="20"/>
+      <w:szCs w:val="20"/>
+    </w:rPr>
+  </w:style>
 </w:styles>
 </file>
 

</xml_diff>

<commit_message>
analyse fonctionnelle + code
</commit_message>
<xml_diff>
--- a/Projet - Analyse fonctionnelle.docx
+++ b/Projet - Analyse fonctionnelle.docx
@@ -107,6 +107,39 @@
         <w:pStyle w:val="Titre4"/>
       </w:pPr>
       <w:r>
+        <w:t>Créer</w:t>
+      </w:r>
+      <w:r>
+        <w:t xml:space="preserve"> un</w:t>
+      </w:r>
+      <w:r>
+        <w:t xml:space="preserve"> client</w:t>
+      </w:r>
+    </w:p>
+    <w:p>
+      <w:pPr>
+        <w:rPr>
+          <w:color w:val="0070C0"/>
+        </w:rPr>
+      </w:pPr>
+      <w:r>
+        <w:rPr>
+          <w:color w:val="0070C0"/>
+        </w:rPr>
+        <w:t xml:space="preserve">Ce cas d’utilisation permet au client de se créer dans la base de </w:t>
+      </w:r>
+      <w:r>
+        <w:rPr>
+          <w:color w:val="0070C0"/>
+        </w:rPr>
+        <w:t>données</w:t>
+      </w:r>
+    </w:p>
+    <w:p>
+      <w:pPr>
+        <w:pStyle w:val="Titre4"/>
+      </w:pPr>
+      <w:r>
         <w:t>Effectuer une réservation</w:t>
       </w:r>
     </w:p>
@@ -130,13 +163,21 @@
         <w:t>Déroulement</w:t>
       </w:r>
     </w:p>
+    <w:p>
+      <w:pPr>
+        <w:pStyle w:val="Titre4"/>
+      </w:pPr>
+      <w:r>
+        <w:t>Visualiser une réservation</w:t>
+      </w:r>
+    </w:p>
     <w:p/>
     <w:p>
       <w:pPr>
         <w:pStyle w:val="Titre4"/>
       </w:pPr>
       <w:r>
-        <w:t>Visualiser une réservation</w:t>
+        <w:t>Annuler une réservation</w:t>
       </w:r>
     </w:p>
     <w:p/>
@@ -145,7 +186,7 @@
         <w:pStyle w:val="Titre4"/>
       </w:pPr>
       <w:r>
-        <w:t>Annuler une réservation</w:t>
+        <w:t>Modifier une réservation</w:t>
       </w:r>
     </w:p>
     <w:p/>
@@ -154,9 +195,1874 @@
         <w:pStyle w:val="Titre4"/>
       </w:pPr>
       <w:r>
-        <w:t>Modifier une réservation</w:t>
-      </w:r>
-    </w:p>
+        <w:t xml:space="preserve">Choisir un </w:t>
+      </w:r>
+      <w:r>
+        <w:t>pays</w:t>
+      </w:r>
+      <w:r>
+        <w:t xml:space="preserve"> de départ</w:t>
+      </w:r>
+    </w:p>
+    <w:p>
+      <w:pPr>
+        <w:rPr>
+          <w:color w:val="0070C0"/>
+        </w:rPr>
+      </w:pPr>
+      <w:r>
+        <w:rPr>
+          <w:color w:val="0070C0"/>
+        </w:rPr>
+        <w:t xml:space="preserve">Ce cas d’utilisation permet au client de visualiser les </w:t>
+      </w:r>
+      <w:r>
+        <w:rPr>
+          <w:color w:val="0070C0"/>
+        </w:rPr>
+        <w:t xml:space="preserve">pays dans lesquels il y a des </w:t>
+      </w:r>
+      <w:r>
+        <w:rPr>
+          <w:color w:val="0070C0"/>
+        </w:rPr>
+        <w:t>dépôts</w:t>
+      </w:r>
+    </w:p>
+    <w:p>
+      <w:pPr>
+        <w:pStyle w:val="Titre4"/>
+      </w:pPr>
+      <w:r>
+        <w:t xml:space="preserve">Choisir un </w:t>
+      </w:r>
+      <w:r>
+        <w:t>dépôt de départ</w:t>
+      </w:r>
+    </w:p>
+    <w:p>
+      <w:r>
+        <w:rPr>
+          <w:color w:val="0070C0"/>
+        </w:rPr>
+        <w:t>Ce cas d’utilisation permet au client de visualiser le</w:t>
+      </w:r>
+      <w:r>
+        <w:rPr>
+          <w:color w:val="0070C0"/>
+        </w:rPr>
+        <w:t>s</w:t>
+      </w:r>
+      <w:r>
+        <w:rPr>
+          <w:color w:val="0070C0"/>
+        </w:rPr>
+        <w:t xml:space="preserve"> </w:t>
+      </w:r>
+      <w:r>
+        <w:rPr>
+          <w:color w:val="0070C0"/>
+        </w:rPr>
+        <w:t>dépôt</w:t>
+      </w:r>
+      <w:r>
+        <w:rPr>
+          <w:color w:val="0070C0"/>
+        </w:rPr>
+        <w:t>s</w:t>
+      </w:r>
+      <w:r>
+        <w:rPr>
+          <w:color w:val="0070C0"/>
+        </w:rPr>
+        <w:t xml:space="preserve"> dans le pays sélectionné</w:t>
+      </w:r>
+    </w:p>
+    <w:p>
+      <w:pPr>
+        <w:pStyle w:val="Titre4"/>
+      </w:pPr>
+      <w:r>
+        <w:t>Choisir</w:t>
+      </w:r>
+      <w:r>
+        <w:t xml:space="preserve"> un </w:t>
+      </w:r>
+      <w:r>
+        <w:t>véhicule</w:t>
+      </w:r>
+    </w:p>
+    <w:p>
+      <w:pPr>
+        <w:rPr>
+          <w:color w:val="0070C0"/>
+        </w:rPr>
+      </w:pPr>
+      <w:r>
+        <w:rPr>
+          <w:color w:val="0070C0"/>
+        </w:rPr>
+        <w:t xml:space="preserve">Ce cas d’utilisation permet </w:t>
+      </w:r>
+      <w:r>
+        <w:rPr>
+          <w:color w:val="0070C0"/>
+        </w:rPr>
+        <w:t>au client de visualiser les voitures disponibles dans le dépôt</w:t>
+      </w:r>
+      <w:r>
+        <w:rPr>
+          <w:color w:val="0070C0"/>
+        </w:rPr>
+        <w:t xml:space="preserve"> sélectionné</w:t>
+      </w:r>
+    </w:p>
+    <w:p>
+      <w:pPr>
+        <w:pStyle w:val="Titre4"/>
+      </w:pPr>
+      <w:r>
+        <w:t xml:space="preserve">Choisir un </w:t>
+      </w:r>
+      <w:r>
+        <w:t>forfait</w:t>
+      </w:r>
+    </w:p>
+    <w:p>
+      <w:pPr>
+        <w:rPr>
+          <w:color w:val="0070C0"/>
+        </w:rPr>
+      </w:pPr>
+      <w:r>
+        <w:rPr>
+          <w:color w:val="0070C0"/>
+        </w:rPr>
+        <w:t xml:space="preserve">Ce cas d’utilisation permet au client de visualiser les </w:t>
+      </w:r>
+      <w:r>
+        <w:rPr>
+          <w:color w:val="0070C0"/>
+        </w:rPr>
+        <w:t>forfaits</w:t>
+      </w:r>
+      <w:r>
+        <w:rPr>
+          <w:color w:val="0070C0"/>
+        </w:rPr>
+        <w:t xml:space="preserve"> disponibles </w:t>
+      </w:r>
+      <w:r>
+        <w:rPr>
+          <w:color w:val="0070C0"/>
+        </w:rPr>
+        <w:t>sur base</w:t>
+      </w:r>
+      <w:r>
+        <w:rPr>
+          <w:color w:val="0070C0"/>
+        </w:rPr>
+        <w:t xml:space="preserve"> </w:t>
+      </w:r>
+      <w:r>
+        <w:rPr>
+          <w:color w:val="0070C0"/>
+        </w:rPr>
+        <w:t>du</w:t>
+      </w:r>
+      <w:r>
+        <w:rPr>
+          <w:color w:val="0070C0"/>
+        </w:rPr>
+        <w:t xml:space="preserve"> dépôt sélectionné</w:t>
+      </w:r>
+    </w:p>
+    <w:p>
+      <w:pPr>
+        <w:pStyle w:val="Titre4"/>
+      </w:pPr>
+      <w:r>
+        <w:t>Choisir un</w:t>
+      </w:r>
+      <w:r>
+        <w:t>e date départ</w:t>
+      </w:r>
+    </w:p>
+    <w:p>
+      <w:pPr>
+        <w:rPr>
+          <w:color w:val="0070C0"/>
+        </w:rPr>
+      </w:pPr>
+      <w:r>
+        <w:rPr>
+          <w:color w:val="0070C0"/>
+        </w:rPr>
+        <w:t xml:space="preserve">Ce cas d’utilisation permet au client de </w:t>
+      </w:r>
+      <w:r>
+        <w:rPr>
+          <w:color w:val="0070C0"/>
+        </w:rPr>
+        <w:t xml:space="preserve">choisir une date départ </w:t>
+      </w:r>
+    </w:p>
+    <w:p>
+      <w:pPr>
+        <w:pStyle w:val="Titre4"/>
+      </w:pPr>
+      <w:r>
+        <w:t xml:space="preserve">Choisir une date </w:t>
+      </w:r>
+      <w:r>
+        <w:t>retour</w:t>
+      </w:r>
+    </w:p>
+    <w:p>
+      <w:pPr>
+        <w:rPr>
+          <w:color w:val="0070C0"/>
+        </w:rPr>
+      </w:pPr>
+      <w:r>
+        <w:rPr>
+          <w:color w:val="0070C0"/>
+        </w:rPr>
+        <w:t xml:space="preserve">Ce cas d’utilisation permet au client de choisir une date </w:t>
+      </w:r>
+      <w:r>
+        <w:rPr>
+          <w:color w:val="0070C0"/>
+        </w:rPr>
+        <w:t>retour</w:t>
+      </w:r>
+      <w:r>
+        <w:rPr>
+          <w:color w:val="0070C0"/>
+        </w:rPr>
+        <w:t xml:space="preserve"> </w:t>
+      </w:r>
+    </w:p>
+    <w:p>
+      <w:pPr>
+        <w:pStyle w:val="Titre3"/>
+        <w:rPr>
+          <w:b/>
+          <w:bCs/>
+        </w:rPr>
+      </w:pPr>
+      <w:r>
+        <w:rPr>
+          <w:b/>
+          <w:bCs/>
+        </w:rPr>
+        <w:t xml:space="preserve">Interface </w:t>
+      </w:r>
+      <w:r>
+        <w:rPr>
+          <w:b/>
+          <w:bCs/>
+        </w:rPr>
+        <w:t>Loueur</w:t>
+      </w:r>
+    </w:p>
+    <w:p>
+      <w:pPr>
+        <w:pStyle w:val="Titre4"/>
+      </w:pPr>
+      <w:r>
+        <w:t>Visualiser</w:t>
+      </w:r>
+      <w:r>
+        <w:t xml:space="preserve"> </w:t>
+      </w:r>
+      <w:r>
+        <w:t>l’ensemble des</w:t>
+      </w:r>
+      <w:r>
+        <w:t xml:space="preserve"> notoriété</w:t>
+      </w:r>
+      <w:r>
+        <w:t>s</w:t>
+      </w:r>
+    </w:p>
+    <w:p>
+      <w:pPr>
+        <w:rPr>
+          <w:color w:val="0070C0"/>
+        </w:rPr>
+      </w:pPr>
+      <w:r>
+        <w:rPr>
+          <w:color w:val="0070C0"/>
+        </w:rPr>
+        <w:t xml:space="preserve">Ce cas d’utilisation permet au </w:t>
+      </w:r>
+      <w:r>
+        <w:rPr>
+          <w:color w:val="0070C0"/>
+        </w:rPr>
+        <w:t xml:space="preserve">loueur </w:t>
+      </w:r>
+      <w:r>
+        <w:rPr>
+          <w:color w:val="0070C0"/>
+        </w:rPr>
+        <w:t xml:space="preserve">de </w:t>
+      </w:r>
+      <w:r>
+        <w:rPr>
+          <w:color w:val="0070C0"/>
+        </w:rPr>
+        <w:t>visualiser l’ensemble des</w:t>
+      </w:r>
+      <w:r>
+        <w:rPr>
+          <w:color w:val="0070C0"/>
+        </w:rPr>
+        <w:t xml:space="preserve"> notoriété</w:t>
+      </w:r>
+      <w:r>
+        <w:rPr>
+          <w:color w:val="0070C0"/>
+        </w:rPr>
+        <w:t>s</w:t>
+      </w:r>
+      <w:r>
+        <w:rPr>
+          <w:color w:val="0070C0"/>
+        </w:rPr>
+        <w:t xml:space="preserve"> </w:t>
+      </w:r>
+    </w:p>
+    <w:p>
+      <w:pPr>
+        <w:pStyle w:val="Titre4"/>
+      </w:pPr>
+      <w:r>
+        <w:t>Créer un</w:t>
+      </w:r>
+      <w:r>
+        <w:t>e notoriété</w:t>
+      </w:r>
+    </w:p>
+    <w:p>
+      <w:pPr>
+        <w:rPr>
+          <w:color w:val="0070C0"/>
+        </w:rPr>
+      </w:pPr>
+      <w:r>
+        <w:rPr>
+          <w:color w:val="0070C0"/>
+        </w:rPr>
+        <w:t xml:space="preserve">Ce cas d’utilisation permet au </w:t>
+      </w:r>
+      <w:r>
+        <w:rPr>
+          <w:color w:val="0070C0"/>
+        </w:rPr>
+        <w:t xml:space="preserve">loueur </w:t>
+      </w:r>
+      <w:r>
+        <w:rPr>
+          <w:color w:val="0070C0"/>
+        </w:rPr>
+        <w:t xml:space="preserve">de </w:t>
+      </w:r>
+      <w:r>
+        <w:rPr>
+          <w:color w:val="0070C0"/>
+        </w:rPr>
+        <w:t>créer un</w:t>
+      </w:r>
+      <w:r>
+        <w:rPr>
+          <w:color w:val="0070C0"/>
+        </w:rPr>
+        <w:t>e notoriété</w:t>
+      </w:r>
+      <w:r>
+        <w:rPr>
+          <w:color w:val="0070C0"/>
+        </w:rPr>
+        <w:t xml:space="preserve"> </w:t>
+      </w:r>
+    </w:p>
+    <w:p>
+      <w:pPr>
+        <w:pStyle w:val="Titre4"/>
+      </w:pPr>
+      <w:r>
+        <w:t>Modifier</w:t>
+      </w:r>
+      <w:r>
+        <w:t xml:space="preserve"> une notoriété</w:t>
+      </w:r>
+    </w:p>
+    <w:p>
+      <w:pPr>
+        <w:rPr>
+          <w:color w:val="0070C0"/>
+        </w:rPr>
+      </w:pPr>
+      <w:r>
+        <w:rPr>
+          <w:color w:val="0070C0"/>
+        </w:rPr>
+        <w:t xml:space="preserve">Ce cas d’utilisation permet au </w:t>
+      </w:r>
+      <w:r>
+        <w:rPr>
+          <w:color w:val="0070C0"/>
+        </w:rPr>
+        <w:t xml:space="preserve">loueur </w:t>
+      </w:r>
+      <w:r>
+        <w:rPr>
+          <w:color w:val="0070C0"/>
+        </w:rPr>
+        <w:t xml:space="preserve">de </w:t>
+      </w:r>
+      <w:r>
+        <w:rPr>
+          <w:color w:val="0070C0"/>
+        </w:rPr>
+        <w:t xml:space="preserve">modifier </w:t>
+      </w:r>
+      <w:r>
+        <w:rPr>
+          <w:color w:val="0070C0"/>
+        </w:rPr>
+        <w:t>une notoriété</w:t>
+      </w:r>
+      <w:r>
+        <w:rPr>
+          <w:color w:val="0070C0"/>
+        </w:rPr>
+        <w:t xml:space="preserve"> </w:t>
+      </w:r>
+      <w:r>
+        <w:rPr>
+          <w:color w:val="0070C0"/>
+        </w:rPr>
+        <w:t>existante</w:t>
+      </w:r>
+    </w:p>
+    <w:p>
+      <w:pPr>
+        <w:rPr>
+          <w:color w:val="0070C0"/>
+        </w:rPr>
+      </w:pPr>
+    </w:p>
+    <w:p>
+      <w:pPr>
+        <w:pStyle w:val="Titre4"/>
+      </w:pPr>
+      <w:r>
+        <w:t>Supprimer</w:t>
+      </w:r>
+      <w:r>
+        <w:t xml:space="preserve"> une notoriété</w:t>
+      </w:r>
+    </w:p>
+    <w:p>
+      <w:pPr>
+        <w:rPr>
+          <w:color w:val="0070C0"/>
+        </w:rPr>
+      </w:pPr>
+      <w:r>
+        <w:rPr>
+          <w:color w:val="0070C0"/>
+        </w:rPr>
+        <w:t xml:space="preserve">Ce cas d’utilisation permet au </w:t>
+      </w:r>
+      <w:r>
+        <w:rPr>
+          <w:color w:val="0070C0"/>
+        </w:rPr>
+        <w:t xml:space="preserve">loueur </w:t>
+      </w:r>
+      <w:r>
+        <w:rPr>
+          <w:color w:val="0070C0"/>
+        </w:rPr>
+        <w:t xml:space="preserve">de </w:t>
+      </w:r>
+      <w:r>
+        <w:rPr>
+          <w:color w:val="0070C0"/>
+        </w:rPr>
+        <w:t>rendre inactif</w:t>
+      </w:r>
+      <w:r>
+        <w:rPr>
+          <w:color w:val="0070C0"/>
+        </w:rPr>
+        <w:t xml:space="preserve"> une notoriété</w:t>
+      </w:r>
+      <w:r>
+        <w:rPr>
+          <w:color w:val="0070C0"/>
+        </w:rPr>
+        <w:t xml:space="preserve"> </w:t>
+      </w:r>
+    </w:p>
+    <w:p>
+      <w:pPr>
+        <w:pStyle w:val="Titre4"/>
+      </w:pPr>
+      <w:r>
+        <w:t>Visualiser l’ensemble des</w:t>
+      </w:r>
+      <w:r>
+        <w:t xml:space="preserve"> véhicule</w:t>
+      </w:r>
+      <w:r>
+        <w:t>s</w:t>
+      </w:r>
+    </w:p>
+    <w:p>
+      <w:pPr>
+        <w:rPr>
+          <w:color w:val="0070C0"/>
+        </w:rPr>
+      </w:pPr>
+      <w:r>
+        <w:rPr>
+          <w:color w:val="0070C0"/>
+        </w:rPr>
+        <w:t xml:space="preserve">Ce cas d’utilisation permet au </w:t>
+      </w:r>
+      <w:r>
+        <w:rPr>
+          <w:color w:val="0070C0"/>
+        </w:rPr>
+        <w:t xml:space="preserve">loueur </w:t>
+      </w:r>
+      <w:r>
+        <w:rPr>
+          <w:color w:val="0070C0"/>
+        </w:rPr>
+        <w:t xml:space="preserve">de </w:t>
+      </w:r>
+      <w:r>
+        <w:rPr>
+          <w:color w:val="0070C0"/>
+        </w:rPr>
+        <w:t xml:space="preserve">visualiser l’ensemble des </w:t>
+      </w:r>
+      <w:r>
+        <w:rPr>
+          <w:color w:val="0070C0"/>
+        </w:rPr>
+        <w:t>véhicules</w:t>
+      </w:r>
+    </w:p>
+    <w:p>
+      <w:pPr>
+        <w:pStyle w:val="Titre4"/>
+      </w:pPr>
+      <w:r>
+        <w:t>Créer un véhicule</w:t>
+      </w:r>
+    </w:p>
+    <w:p>
+      <w:pPr>
+        <w:rPr>
+          <w:color w:val="0070C0"/>
+        </w:rPr>
+      </w:pPr>
+      <w:r>
+        <w:rPr>
+          <w:color w:val="0070C0"/>
+        </w:rPr>
+        <w:t xml:space="preserve">Ce cas d’utilisation permet au </w:t>
+      </w:r>
+      <w:r>
+        <w:rPr>
+          <w:color w:val="0070C0"/>
+        </w:rPr>
+        <w:t xml:space="preserve">loueur </w:t>
+      </w:r>
+      <w:r>
+        <w:rPr>
+          <w:color w:val="0070C0"/>
+        </w:rPr>
+        <w:t xml:space="preserve">de </w:t>
+      </w:r>
+      <w:r>
+        <w:rPr>
+          <w:color w:val="0070C0"/>
+        </w:rPr>
+        <w:t>créer un véhicule</w:t>
+      </w:r>
+      <w:r>
+        <w:rPr>
+          <w:color w:val="0070C0"/>
+        </w:rPr>
+        <w:t xml:space="preserve"> </w:t>
+      </w:r>
+    </w:p>
+    <w:p>
+      <w:pPr>
+        <w:pStyle w:val="Titre4"/>
+      </w:pPr>
+      <w:r>
+        <w:t>Modifier</w:t>
+      </w:r>
+      <w:r>
+        <w:t xml:space="preserve"> un véhicule</w:t>
+      </w:r>
+    </w:p>
+    <w:p>
+      <w:pPr>
+        <w:rPr>
+          <w:color w:val="0070C0"/>
+        </w:rPr>
+      </w:pPr>
+      <w:r>
+        <w:rPr>
+          <w:color w:val="0070C0"/>
+        </w:rPr>
+        <w:t xml:space="preserve">Ce cas d’utilisation permet au </w:t>
+      </w:r>
+      <w:r>
+        <w:rPr>
+          <w:color w:val="0070C0"/>
+        </w:rPr>
+        <w:t xml:space="preserve">loueur </w:t>
+      </w:r>
+      <w:r>
+        <w:rPr>
+          <w:color w:val="0070C0"/>
+        </w:rPr>
+        <w:t xml:space="preserve">de </w:t>
+      </w:r>
+      <w:r>
+        <w:rPr>
+          <w:color w:val="0070C0"/>
+        </w:rPr>
+        <w:t>modifier</w:t>
+      </w:r>
+      <w:r>
+        <w:rPr>
+          <w:color w:val="0070C0"/>
+        </w:rPr>
+        <w:t xml:space="preserve"> un véhicule</w:t>
+      </w:r>
+      <w:r>
+        <w:rPr>
+          <w:color w:val="0070C0"/>
+        </w:rPr>
+        <w:t xml:space="preserve"> </w:t>
+      </w:r>
+      <w:r>
+        <w:rPr>
+          <w:color w:val="0070C0"/>
+        </w:rPr>
+        <w:t xml:space="preserve">s’il n’est pas lié à un </w:t>
+      </w:r>
+      <w:r>
+        <w:rPr>
+          <w:color w:val="0070C0"/>
+        </w:rPr>
+        <w:t>dépôt</w:t>
+      </w:r>
+    </w:p>
+    <w:p>
+      <w:pPr>
+        <w:pStyle w:val="Titre4"/>
+      </w:pPr>
+      <w:r>
+        <w:t>Supprimer</w:t>
+      </w:r>
+      <w:r>
+        <w:t xml:space="preserve"> un véhicule</w:t>
+      </w:r>
+    </w:p>
+    <w:p>
+      <w:pPr>
+        <w:rPr>
+          <w:color w:val="0070C0"/>
+        </w:rPr>
+      </w:pPr>
+      <w:r>
+        <w:rPr>
+          <w:color w:val="0070C0"/>
+        </w:rPr>
+        <w:t xml:space="preserve">Ce cas d’utilisation permet au </w:t>
+      </w:r>
+      <w:r>
+        <w:rPr>
+          <w:color w:val="0070C0"/>
+        </w:rPr>
+        <w:t xml:space="preserve">loueur </w:t>
+      </w:r>
+      <w:r>
+        <w:rPr>
+          <w:color w:val="0070C0"/>
+        </w:rPr>
+        <w:t xml:space="preserve">de </w:t>
+      </w:r>
+      <w:r>
+        <w:rPr>
+          <w:color w:val="0070C0"/>
+        </w:rPr>
+        <w:t>rendre inactif un véhicule de sa flotte</w:t>
+      </w:r>
+      <w:r>
+        <w:rPr>
+          <w:color w:val="0070C0"/>
+        </w:rPr>
+        <w:t xml:space="preserve"> </w:t>
+      </w:r>
+    </w:p>
+    <w:p>
+      <w:pPr>
+        <w:pStyle w:val="Titre4"/>
+      </w:pPr>
+      <w:r>
+        <w:t xml:space="preserve">Visualiser l’ensemble des </w:t>
+      </w:r>
+      <w:r>
+        <w:t xml:space="preserve">prix </w:t>
+      </w:r>
+    </w:p>
+    <w:p>
+      <w:pPr>
+        <w:rPr>
+          <w:color w:val="0070C0"/>
+        </w:rPr>
+      </w:pPr>
+      <w:r>
+        <w:rPr>
+          <w:color w:val="0070C0"/>
+        </w:rPr>
+        <w:t xml:space="preserve">Ce cas d’utilisation permet au </w:t>
+      </w:r>
+      <w:r>
+        <w:rPr>
+          <w:color w:val="0070C0"/>
+        </w:rPr>
+        <w:t xml:space="preserve">loueur </w:t>
+      </w:r>
+      <w:r>
+        <w:rPr>
+          <w:color w:val="0070C0"/>
+        </w:rPr>
+        <w:t xml:space="preserve">de </w:t>
+      </w:r>
+      <w:r>
+        <w:rPr>
+          <w:color w:val="0070C0"/>
+        </w:rPr>
+        <w:t xml:space="preserve">visualiser l’ensemble des </w:t>
+      </w:r>
+      <w:r>
+        <w:rPr>
+          <w:color w:val="0070C0"/>
+        </w:rPr>
+        <w:t>prix actif</w:t>
+      </w:r>
+    </w:p>
+    <w:p>
+      <w:pPr>
+        <w:pStyle w:val="Titre4"/>
+      </w:pPr>
+      <w:r>
+        <w:t xml:space="preserve">Créer un </w:t>
+      </w:r>
+      <w:r>
+        <w:t>prix</w:t>
+      </w:r>
+    </w:p>
+    <w:p>
+      <w:pPr>
+        <w:rPr>
+          <w:color w:val="0070C0"/>
+        </w:rPr>
+      </w:pPr>
+      <w:r>
+        <w:rPr>
+          <w:color w:val="0070C0"/>
+        </w:rPr>
+        <w:t xml:space="preserve">Ce cas d’utilisation permet au </w:t>
+      </w:r>
+      <w:r>
+        <w:rPr>
+          <w:color w:val="0070C0"/>
+        </w:rPr>
+        <w:t xml:space="preserve">loueur </w:t>
+      </w:r>
+      <w:r>
+        <w:rPr>
+          <w:color w:val="0070C0"/>
+        </w:rPr>
+        <w:t xml:space="preserve">de </w:t>
+      </w:r>
+      <w:r>
+        <w:rPr>
+          <w:color w:val="0070C0"/>
+        </w:rPr>
+        <w:t xml:space="preserve">créer un </w:t>
+      </w:r>
+      <w:r>
+        <w:rPr>
+          <w:color w:val="0070C0"/>
+        </w:rPr>
+        <w:t>prix</w:t>
+      </w:r>
+    </w:p>
+    <w:p>
+      <w:pPr>
+        <w:pStyle w:val="Titre4"/>
+      </w:pPr>
+      <w:r>
+        <w:t>Modifier</w:t>
+      </w:r>
+      <w:r>
+        <w:t xml:space="preserve"> un prix</w:t>
+      </w:r>
+    </w:p>
+    <w:p>
+      <w:pPr>
+        <w:rPr>
+          <w:color w:val="0070C0"/>
+        </w:rPr>
+      </w:pPr>
+      <w:commentRangeStart w:id="0"/>
+      <w:r>
+        <w:rPr>
+          <w:color w:val="0070C0"/>
+        </w:rPr>
+        <w:t xml:space="preserve">Ce cas d’utilisation permet au </w:t>
+      </w:r>
+      <w:r>
+        <w:rPr>
+          <w:color w:val="0070C0"/>
+        </w:rPr>
+        <w:t xml:space="preserve">loueur </w:t>
+      </w:r>
+      <w:r>
+        <w:rPr>
+          <w:color w:val="0070C0"/>
+        </w:rPr>
+        <w:t xml:space="preserve">de </w:t>
+      </w:r>
+      <w:r>
+        <w:rPr>
+          <w:color w:val="0070C0"/>
+        </w:rPr>
+        <w:t>modifier</w:t>
+      </w:r>
+      <w:r>
+        <w:rPr>
+          <w:color w:val="0070C0"/>
+        </w:rPr>
+        <w:t xml:space="preserve"> un prix</w:t>
+      </w:r>
+      <w:r>
+        <w:rPr>
+          <w:color w:val="0070C0"/>
+        </w:rPr>
+        <w:t xml:space="preserve"> </w:t>
+      </w:r>
+      <w:commentRangeEnd w:id="0"/>
+      <w:r>
+        <w:rPr>
+          <w:rStyle w:val="Marquedecommentaire"/>
+        </w:rPr>
+        <w:commentReference w:id="0"/>
+      </w:r>
+    </w:p>
+    <w:p>
+      <w:pPr>
+        <w:pStyle w:val="Titre4"/>
+      </w:pPr>
+      <w:r>
+        <w:t>Visualiser l’ensemble des p</w:t>
+      </w:r>
+      <w:r>
+        <w:t>ays</w:t>
+      </w:r>
+      <w:r>
+        <w:t xml:space="preserve"> </w:t>
+      </w:r>
+    </w:p>
+    <w:p>
+      <w:pPr>
+        <w:rPr>
+          <w:color w:val="0070C0"/>
+        </w:rPr>
+      </w:pPr>
+      <w:r>
+        <w:rPr>
+          <w:color w:val="0070C0"/>
+        </w:rPr>
+        <w:t xml:space="preserve">Ce cas d’utilisation permet au </w:t>
+      </w:r>
+      <w:r>
+        <w:rPr>
+          <w:color w:val="0070C0"/>
+        </w:rPr>
+        <w:t xml:space="preserve">loueur </w:t>
+      </w:r>
+      <w:r>
+        <w:rPr>
+          <w:color w:val="0070C0"/>
+        </w:rPr>
+        <w:t xml:space="preserve">de </w:t>
+      </w:r>
+      <w:r>
+        <w:rPr>
+          <w:color w:val="0070C0"/>
+        </w:rPr>
+        <w:t xml:space="preserve">visualiser l’ensemble des </w:t>
+      </w:r>
+      <w:r>
+        <w:rPr>
+          <w:color w:val="0070C0"/>
+        </w:rPr>
+        <w:t>pays</w:t>
+      </w:r>
+    </w:p>
+    <w:p>
+      <w:pPr>
+        <w:pStyle w:val="Titre4"/>
+      </w:pPr>
+      <w:r>
+        <w:t xml:space="preserve">Créer un </w:t>
+      </w:r>
+      <w:r>
+        <w:t>pays</w:t>
+      </w:r>
+    </w:p>
+    <w:p>
+      <w:pPr>
+        <w:rPr>
+          <w:color w:val="0070C0"/>
+        </w:rPr>
+      </w:pPr>
+      <w:r>
+        <w:rPr>
+          <w:color w:val="0070C0"/>
+        </w:rPr>
+        <w:t xml:space="preserve">Ce cas d’utilisation permet au </w:t>
+      </w:r>
+      <w:r>
+        <w:rPr>
+          <w:color w:val="0070C0"/>
+        </w:rPr>
+        <w:t xml:space="preserve">loueur </w:t>
+      </w:r>
+      <w:r>
+        <w:rPr>
+          <w:color w:val="0070C0"/>
+        </w:rPr>
+        <w:t xml:space="preserve">de </w:t>
+      </w:r>
+      <w:r>
+        <w:rPr>
+          <w:color w:val="0070C0"/>
+        </w:rPr>
+        <w:t>créer un p</w:t>
+      </w:r>
+      <w:r>
+        <w:rPr>
+          <w:color w:val="0070C0"/>
+        </w:rPr>
+        <w:t>ays</w:t>
+      </w:r>
+    </w:p>
+    <w:p>
+      <w:pPr>
+        <w:pStyle w:val="Titre4"/>
+      </w:pPr>
+      <w:r>
+        <w:t>Modifier</w:t>
+      </w:r>
+      <w:r>
+        <w:t xml:space="preserve"> un pays</w:t>
+      </w:r>
+    </w:p>
+    <w:p>
+      <w:pPr>
+        <w:rPr>
+          <w:color w:val="0070C0"/>
+        </w:rPr>
+      </w:pPr>
+      <w:r>
+        <w:rPr>
+          <w:color w:val="0070C0"/>
+        </w:rPr>
+        <w:t xml:space="preserve">Ce cas d’utilisation permet au </w:t>
+      </w:r>
+      <w:r>
+        <w:rPr>
+          <w:color w:val="0070C0"/>
+        </w:rPr>
+        <w:t xml:space="preserve">loueur </w:t>
+      </w:r>
+      <w:r>
+        <w:rPr>
+          <w:color w:val="0070C0"/>
+        </w:rPr>
+        <w:t xml:space="preserve">de </w:t>
+      </w:r>
+      <w:r>
+        <w:rPr>
+          <w:color w:val="0070C0"/>
+        </w:rPr>
+        <w:t>modifier</w:t>
+      </w:r>
+      <w:r>
+        <w:rPr>
+          <w:color w:val="0070C0"/>
+        </w:rPr>
+        <w:t xml:space="preserve"> un pays</w:t>
+      </w:r>
+      <w:r>
+        <w:rPr>
+          <w:color w:val="0070C0"/>
+        </w:rPr>
+        <w:t xml:space="preserve"> </w:t>
+      </w:r>
+      <w:r>
+        <w:rPr>
+          <w:color w:val="0070C0"/>
+        </w:rPr>
+        <w:t>qui n’est pas lié à une ville</w:t>
+      </w:r>
+    </w:p>
+    <w:p>
+      <w:pPr>
+        <w:pStyle w:val="Titre4"/>
+      </w:pPr>
+      <w:r>
+        <w:t>Supprimer</w:t>
+      </w:r>
+      <w:r>
+        <w:t xml:space="preserve"> un pays</w:t>
+      </w:r>
+    </w:p>
+    <w:p>
+      <w:pPr>
+        <w:rPr>
+          <w:color w:val="0070C0"/>
+        </w:rPr>
+      </w:pPr>
+      <w:r>
+        <w:rPr>
+          <w:color w:val="0070C0"/>
+        </w:rPr>
+        <w:t xml:space="preserve">Ce cas d’utilisation permet au </w:t>
+      </w:r>
+      <w:r>
+        <w:rPr>
+          <w:color w:val="0070C0"/>
+        </w:rPr>
+        <w:t xml:space="preserve">loueur </w:t>
+      </w:r>
+      <w:r>
+        <w:rPr>
+          <w:color w:val="0070C0"/>
+        </w:rPr>
+        <w:t xml:space="preserve">de </w:t>
+      </w:r>
+      <w:r>
+        <w:rPr>
+          <w:color w:val="0070C0"/>
+        </w:rPr>
+        <w:t>supprimer un pays</w:t>
+      </w:r>
+      <w:r>
+        <w:rPr>
+          <w:color w:val="0070C0"/>
+        </w:rPr>
+        <w:t xml:space="preserve"> qui n’est pas lié à une ville</w:t>
+      </w:r>
+    </w:p>
+    <w:p>
+      <w:pPr>
+        <w:pStyle w:val="Titre4"/>
+      </w:pPr>
+      <w:r>
+        <w:t xml:space="preserve">Visualiser l’ensemble des </w:t>
+      </w:r>
+      <w:r>
+        <w:t>villes</w:t>
+      </w:r>
+    </w:p>
+    <w:p>
+      <w:pPr>
+        <w:rPr>
+          <w:color w:val="0070C0"/>
+        </w:rPr>
+      </w:pPr>
+      <w:r>
+        <w:rPr>
+          <w:color w:val="0070C0"/>
+        </w:rPr>
+        <w:t xml:space="preserve">Ce cas d’utilisation permet au </w:t>
+      </w:r>
+      <w:r>
+        <w:rPr>
+          <w:color w:val="0070C0"/>
+        </w:rPr>
+        <w:t xml:space="preserve">loueur </w:t>
+      </w:r>
+      <w:r>
+        <w:rPr>
+          <w:color w:val="0070C0"/>
+        </w:rPr>
+        <w:t xml:space="preserve">de </w:t>
+      </w:r>
+      <w:r>
+        <w:rPr>
+          <w:color w:val="0070C0"/>
+        </w:rPr>
+        <w:t xml:space="preserve">visualiser l’ensemble des </w:t>
+      </w:r>
+      <w:r>
+        <w:rPr>
+          <w:color w:val="0070C0"/>
+        </w:rPr>
+        <w:t>villes</w:t>
+      </w:r>
+    </w:p>
+    <w:p>
+      <w:pPr>
+        <w:pStyle w:val="Titre4"/>
+      </w:pPr>
+      <w:r>
+        <w:t>Créer un</w:t>
+      </w:r>
+      <w:r>
+        <w:t>e ville</w:t>
+      </w:r>
+    </w:p>
+    <w:p>
+      <w:pPr>
+        <w:rPr>
+          <w:color w:val="0070C0"/>
+        </w:rPr>
+      </w:pPr>
+      <w:r>
+        <w:rPr>
+          <w:color w:val="0070C0"/>
+        </w:rPr>
+        <w:t xml:space="preserve">Ce cas d’utilisation permet au </w:t>
+      </w:r>
+      <w:r>
+        <w:rPr>
+          <w:color w:val="0070C0"/>
+        </w:rPr>
+        <w:t xml:space="preserve">loueur </w:t>
+      </w:r>
+      <w:r>
+        <w:rPr>
+          <w:color w:val="0070C0"/>
+        </w:rPr>
+        <w:t xml:space="preserve">de </w:t>
+      </w:r>
+      <w:r>
+        <w:rPr>
+          <w:color w:val="0070C0"/>
+        </w:rPr>
+        <w:t>créer un</w:t>
+      </w:r>
+      <w:r>
+        <w:rPr>
+          <w:color w:val="0070C0"/>
+        </w:rPr>
+        <w:t>e ville</w:t>
+      </w:r>
+    </w:p>
+    <w:p>
+      <w:pPr>
+        <w:pStyle w:val="Titre4"/>
+      </w:pPr>
+      <w:r>
+        <w:t>Modifier</w:t>
+      </w:r>
+      <w:r>
+        <w:t xml:space="preserve"> une ville</w:t>
+      </w:r>
+    </w:p>
+    <w:p>
+      <w:pPr>
+        <w:rPr>
+          <w:color w:val="0070C0"/>
+        </w:rPr>
+      </w:pPr>
+      <w:r>
+        <w:rPr>
+          <w:color w:val="0070C0"/>
+        </w:rPr>
+        <w:t xml:space="preserve">Ce cas d’utilisation permet au </w:t>
+      </w:r>
+      <w:r>
+        <w:rPr>
+          <w:color w:val="0070C0"/>
+        </w:rPr>
+        <w:t xml:space="preserve">loueur </w:t>
+      </w:r>
+      <w:r>
+        <w:rPr>
+          <w:color w:val="0070C0"/>
+        </w:rPr>
+        <w:t xml:space="preserve">de </w:t>
+      </w:r>
+      <w:r>
+        <w:rPr>
+          <w:color w:val="0070C0"/>
+        </w:rPr>
+        <w:t xml:space="preserve">modifier </w:t>
+      </w:r>
+      <w:r>
+        <w:rPr>
+          <w:color w:val="0070C0"/>
+        </w:rPr>
+        <w:t>une ville</w:t>
+      </w:r>
+      <w:r>
+        <w:rPr>
+          <w:color w:val="0070C0"/>
+        </w:rPr>
+        <w:t xml:space="preserve"> qui n’es pas liée à un dépôt</w:t>
+      </w:r>
+    </w:p>
+    <w:p>
+      <w:pPr>
+        <w:pStyle w:val="Titre4"/>
+      </w:pPr>
+      <w:r>
+        <w:t>Supprimer un</w:t>
+      </w:r>
+      <w:r>
+        <w:t>e ville</w:t>
+      </w:r>
+    </w:p>
+    <w:p>
+      <w:pPr>
+        <w:rPr>
+          <w:color w:val="0070C0"/>
+        </w:rPr>
+      </w:pPr>
+      <w:r>
+        <w:rPr>
+          <w:color w:val="0070C0"/>
+        </w:rPr>
+        <w:t xml:space="preserve">Ce cas d’utilisation permet au </w:t>
+      </w:r>
+      <w:r>
+        <w:rPr>
+          <w:color w:val="0070C0"/>
+        </w:rPr>
+        <w:t xml:space="preserve">loueur </w:t>
+      </w:r>
+      <w:r>
+        <w:rPr>
+          <w:color w:val="0070C0"/>
+        </w:rPr>
+        <w:t xml:space="preserve">de </w:t>
+      </w:r>
+      <w:r>
+        <w:rPr>
+          <w:color w:val="0070C0"/>
+        </w:rPr>
+        <w:t>supprimer un</w:t>
+      </w:r>
+      <w:r>
+        <w:rPr>
+          <w:color w:val="0070C0"/>
+        </w:rPr>
+        <w:t>e ville</w:t>
+      </w:r>
+      <w:r>
+        <w:rPr>
+          <w:color w:val="0070C0"/>
+        </w:rPr>
+        <w:t xml:space="preserve"> qui n’es</w:t>
+      </w:r>
+      <w:r>
+        <w:rPr>
+          <w:color w:val="0070C0"/>
+        </w:rPr>
+        <w:t>t pas liée à un dépôt</w:t>
+      </w:r>
+      <w:r>
+        <w:rPr>
+          <w:color w:val="0070C0"/>
+        </w:rPr>
+        <w:t xml:space="preserve"> </w:t>
+      </w:r>
+    </w:p>
+    <w:p>
+      <w:pPr>
+        <w:pStyle w:val="Titre4"/>
+      </w:pPr>
+      <w:r>
+        <w:t xml:space="preserve">Visualiser l’ensemble des </w:t>
+      </w:r>
+      <w:r>
+        <w:t>dépôts</w:t>
+      </w:r>
+    </w:p>
+    <w:p>
+      <w:pPr>
+        <w:rPr>
+          <w:color w:val="0070C0"/>
+        </w:rPr>
+      </w:pPr>
+      <w:r>
+        <w:rPr>
+          <w:color w:val="0070C0"/>
+        </w:rPr>
+        <w:t xml:space="preserve">Ce cas d’utilisation permet au </w:t>
+      </w:r>
+      <w:r>
+        <w:rPr>
+          <w:color w:val="0070C0"/>
+        </w:rPr>
+        <w:t xml:space="preserve">loueur </w:t>
+      </w:r>
+      <w:r>
+        <w:rPr>
+          <w:color w:val="0070C0"/>
+        </w:rPr>
+        <w:t xml:space="preserve">de </w:t>
+      </w:r>
+      <w:r>
+        <w:rPr>
+          <w:color w:val="0070C0"/>
+        </w:rPr>
+        <w:t xml:space="preserve">visualiser l’ensemble des </w:t>
+      </w:r>
+      <w:r>
+        <w:rPr>
+          <w:color w:val="0070C0"/>
+        </w:rPr>
+        <w:t>dépôts</w:t>
+      </w:r>
+    </w:p>
+    <w:p>
+      <w:pPr>
+        <w:pStyle w:val="Titre4"/>
+      </w:pPr>
+      <w:r>
+        <w:t xml:space="preserve">Créer </w:t>
+      </w:r>
+      <w:r>
+        <w:t>un dépôt</w:t>
+      </w:r>
+    </w:p>
+    <w:p>
+      <w:pPr>
+        <w:rPr>
+          <w:color w:val="0070C0"/>
+        </w:rPr>
+      </w:pPr>
+      <w:r>
+        <w:rPr>
+          <w:color w:val="0070C0"/>
+        </w:rPr>
+        <w:t xml:space="preserve">Ce cas d’utilisation permet au </w:t>
+      </w:r>
+      <w:r>
+        <w:rPr>
+          <w:color w:val="0070C0"/>
+        </w:rPr>
+        <w:t xml:space="preserve">loueur </w:t>
+      </w:r>
+      <w:r>
+        <w:rPr>
+          <w:color w:val="0070C0"/>
+        </w:rPr>
+        <w:t xml:space="preserve">de </w:t>
+      </w:r>
+      <w:r>
+        <w:rPr>
+          <w:color w:val="0070C0"/>
+        </w:rPr>
+        <w:t>créer un</w:t>
+      </w:r>
+      <w:r>
+        <w:rPr>
+          <w:color w:val="0070C0"/>
+        </w:rPr>
+        <w:t xml:space="preserve"> </w:t>
+      </w:r>
+      <w:r>
+        <w:rPr>
+          <w:color w:val="0070C0"/>
+        </w:rPr>
+        <w:t>dépôt</w:t>
+      </w:r>
+    </w:p>
+    <w:p>
+      <w:pPr>
+        <w:pStyle w:val="Titre4"/>
+      </w:pPr>
+      <w:r>
+        <w:lastRenderedPageBreak/>
+        <w:t>Modifier un</w:t>
+      </w:r>
+      <w:r>
+        <w:t xml:space="preserve"> dépôt</w:t>
+      </w:r>
+    </w:p>
+    <w:p>
+      <w:pPr>
+        <w:rPr>
+          <w:color w:val="0070C0"/>
+        </w:rPr>
+      </w:pPr>
+      <w:r>
+        <w:rPr>
+          <w:color w:val="0070C0"/>
+        </w:rPr>
+        <w:t xml:space="preserve">Ce cas d’utilisation permet au </w:t>
+      </w:r>
+      <w:r>
+        <w:rPr>
+          <w:color w:val="0070C0"/>
+        </w:rPr>
+        <w:t xml:space="preserve">loueur </w:t>
+      </w:r>
+      <w:r>
+        <w:rPr>
+          <w:color w:val="0070C0"/>
+        </w:rPr>
+        <w:t xml:space="preserve">de </w:t>
+      </w:r>
+      <w:r>
+        <w:rPr>
+          <w:color w:val="0070C0"/>
+        </w:rPr>
+        <w:t>modifier un</w:t>
+      </w:r>
+      <w:r>
+        <w:rPr>
+          <w:color w:val="0070C0"/>
+        </w:rPr>
+        <w:t xml:space="preserve"> </w:t>
+      </w:r>
+      <w:r>
+        <w:rPr>
+          <w:color w:val="0070C0"/>
+        </w:rPr>
+        <w:t xml:space="preserve">dépôt qui n’es pas liée à un </w:t>
+      </w:r>
+      <w:r>
+        <w:rPr>
+          <w:color w:val="0070C0"/>
+        </w:rPr>
+        <w:t>forfait ou une réservation</w:t>
+      </w:r>
+    </w:p>
+    <w:p>
+      <w:pPr>
+        <w:pStyle w:val="Titre4"/>
+      </w:pPr>
+      <w:r>
+        <w:t>Supprimer un</w:t>
+      </w:r>
+      <w:r>
+        <w:t xml:space="preserve"> dépôt</w:t>
+      </w:r>
+    </w:p>
+    <w:p>
+      <w:pPr>
+        <w:rPr>
+          <w:color w:val="0070C0"/>
+        </w:rPr>
+      </w:pPr>
+      <w:r>
+        <w:rPr>
+          <w:color w:val="0070C0"/>
+        </w:rPr>
+        <w:t xml:space="preserve">Ce cas d’utilisation permet au </w:t>
+      </w:r>
+      <w:r>
+        <w:rPr>
+          <w:color w:val="0070C0"/>
+        </w:rPr>
+        <w:t xml:space="preserve">loueur </w:t>
+      </w:r>
+      <w:r>
+        <w:rPr>
+          <w:color w:val="0070C0"/>
+        </w:rPr>
+        <w:t xml:space="preserve">de </w:t>
+      </w:r>
+      <w:r>
+        <w:rPr>
+          <w:color w:val="0070C0"/>
+        </w:rPr>
+        <w:t>supprimer un</w:t>
+      </w:r>
+      <w:r>
+        <w:rPr>
+          <w:color w:val="0070C0"/>
+        </w:rPr>
+        <w:t xml:space="preserve"> </w:t>
+      </w:r>
+      <w:r>
+        <w:rPr>
+          <w:color w:val="0070C0"/>
+        </w:rPr>
+        <w:t xml:space="preserve">dépôt qui n’est pas liée à un </w:t>
+      </w:r>
+      <w:r>
+        <w:rPr>
+          <w:color w:val="0070C0"/>
+        </w:rPr>
+        <w:t>forfait ou une ville</w:t>
+      </w:r>
+      <w:r>
+        <w:rPr>
+          <w:color w:val="0070C0"/>
+        </w:rPr>
+        <w:t xml:space="preserve"> </w:t>
+      </w:r>
+    </w:p>
+    <w:p>
+      <w:pPr>
+        <w:pStyle w:val="Titre4"/>
+      </w:pPr>
+      <w:r>
+        <w:t xml:space="preserve">Visualiser l’ensemble des </w:t>
+      </w:r>
+      <w:r>
+        <w:t>forfaits</w:t>
+      </w:r>
+    </w:p>
+    <w:p>
+      <w:pPr>
+        <w:rPr>
+          <w:color w:val="0070C0"/>
+        </w:rPr>
+      </w:pPr>
+      <w:r>
+        <w:rPr>
+          <w:color w:val="0070C0"/>
+        </w:rPr>
+        <w:t xml:space="preserve">Ce cas d’utilisation permet au </w:t>
+      </w:r>
+      <w:r>
+        <w:rPr>
+          <w:color w:val="0070C0"/>
+        </w:rPr>
+        <w:t xml:space="preserve">loueur </w:t>
+      </w:r>
+      <w:r>
+        <w:rPr>
+          <w:color w:val="0070C0"/>
+        </w:rPr>
+        <w:t xml:space="preserve">de </w:t>
+      </w:r>
+      <w:r>
+        <w:rPr>
+          <w:color w:val="0070C0"/>
+        </w:rPr>
+        <w:t xml:space="preserve">visualiser l’ensemble des </w:t>
+      </w:r>
+      <w:r>
+        <w:rPr>
+          <w:color w:val="0070C0"/>
+        </w:rPr>
+        <w:t>forfaits</w:t>
+      </w:r>
+    </w:p>
+    <w:p>
+      <w:pPr>
+        <w:pStyle w:val="Titre4"/>
+      </w:pPr>
+      <w:r>
+        <w:t xml:space="preserve">Créer un </w:t>
+      </w:r>
+      <w:r>
+        <w:t>forfait</w:t>
+      </w:r>
+    </w:p>
+    <w:p>
+      <w:pPr>
+        <w:rPr>
+          <w:color w:val="0070C0"/>
+        </w:rPr>
+      </w:pPr>
+      <w:r>
+        <w:rPr>
+          <w:color w:val="0070C0"/>
+        </w:rPr>
+        <w:t xml:space="preserve">Ce cas d’utilisation permet au </w:t>
+      </w:r>
+      <w:r>
+        <w:rPr>
+          <w:color w:val="0070C0"/>
+        </w:rPr>
+        <w:t xml:space="preserve">loueur </w:t>
+      </w:r>
+      <w:r>
+        <w:rPr>
+          <w:color w:val="0070C0"/>
+        </w:rPr>
+        <w:t xml:space="preserve">de </w:t>
+      </w:r>
+      <w:r>
+        <w:rPr>
+          <w:color w:val="0070C0"/>
+        </w:rPr>
+        <w:t>créer un</w:t>
+      </w:r>
+      <w:r>
+        <w:rPr>
+          <w:color w:val="0070C0"/>
+        </w:rPr>
+        <w:t xml:space="preserve"> </w:t>
+      </w:r>
+      <w:r>
+        <w:rPr>
+          <w:color w:val="0070C0"/>
+        </w:rPr>
+        <w:t>forfait</w:t>
+      </w:r>
+    </w:p>
+    <w:p>
+      <w:pPr>
+        <w:pStyle w:val="Titre4"/>
+      </w:pPr>
+      <w:r>
+        <w:t xml:space="preserve">Modifier un </w:t>
+      </w:r>
+      <w:r>
+        <w:t>forfait</w:t>
+      </w:r>
+    </w:p>
+    <w:p>
+      <w:pPr>
+        <w:rPr>
+          <w:color w:val="0070C0"/>
+        </w:rPr>
+      </w:pPr>
+      <w:r>
+        <w:rPr>
+          <w:color w:val="0070C0"/>
+        </w:rPr>
+        <w:t xml:space="preserve">Ce cas d’utilisation permet au </w:t>
+      </w:r>
+      <w:r>
+        <w:rPr>
+          <w:color w:val="0070C0"/>
+        </w:rPr>
+        <w:t xml:space="preserve">loueur </w:t>
+      </w:r>
+      <w:r>
+        <w:rPr>
+          <w:color w:val="0070C0"/>
+        </w:rPr>
+        <w:t xml:space="preserve">de </w:t>
+      </w:r>
+      <w:r>
+        <w:rPr>
+          <w:color w:val="0070C0"/>
+        </w:rPr>
+        <w:t xml:space="preserve">modifier un </w:t>
+      </w:r>
+      <w:r>
+        <w:rPr>
+          <w:color w:val="0070C0"/>
+        </w:rPr>
+        <w:t>forfait</w:t>
+      </w:r>
+      <w:r>
+        <w:rPr>
+          <w:color w:val="0070C0"/>
+        </w:rPr>
+        <w:t xml:space="preserve"> qui n’es pas liée à </w:t>
+      </w:r>
+      <w:r>
+        <w:rPr>
+          <w:color w:val="0070C0"/>
+        </w:rPr>
+        <w:t>une réservation</w:t>
+      </w:r>
+    </w:p>
+    <w:p>
+      <w:pPr>
+        <w:pStyle w:val="Titre4"/>
+      </w:pPr>
+      <w:r>
+        <w:t xml:space="preserve">Supprimer un </w:t>
+      </w:r>
+      <w:r>
+        <w:t>forfait</w:t>
+      </w:r>
+    </w:p>
+    <w:p>
+      <w:pPr>
+        <w:rPr>
+          <w:color w:val="0070C0"/>
+        </w:rPr>
+      </w:pPr>
+      <w:r>
+        <w:rPr>
+          <w:color w:val="0070C0"/>
+        </w:rPr>
+        <w:t xml:space="preserve">Ce cas d’utilisation permet au </w:t>
+      </w:r>
+      <w:r>
+        <w:rPr>
+          <w:color w:val="0070C0"/>
+        </w:rPr>
+        <w:t xml:space="preserve">loueur </w:t>
+      </w:r>
+      <w:r>
+        <w:rPr>
+          <w:color w:val="0070C0"/>
+        </w:rPr>
+        <w:t xml:space="preserve">de </w:t>
+      </w:r>
+      <w:r>
+        <w:rPr>
+          <w:color w:val="0070C0"/>
+        </w:rPr>
+        <w:t xml:space="preserve">supprimer un </w:t>
+      </w:r>
+      <w:r>
+        <w:rPr>
+          <w:color w:val="0070C0"/>
+        </w:rPr>
+        <w:t xml:space="preserve">forfait </w:t>
+      </w:r>
+      <w:r>
+        <w:rPr>
+          <w:color w:val="0070C0"/>
+        </w:rPr>
+        <w:t>qui n’est pas liée à un</w:t>
+      </w:r>
+      <w:r>
+        <w:rPr>
+          <w:color w:val="0070C0"/>
+        </w:rPr>
+        <w:t>e réservation</w:t>
+      </w:r>
+    </w:p>
+    <w:p>
+      <w:pPr>
+        <w:pStyle w:val="Titre4"/>
+      </w:pPr>
+      <w:r>
+        <w:t xml:space="preserve">Visualiser l’ensemble des </w:t>
+      </w:r>
+      <w:r>
+        <w:t>réservations</w:t>
+      </w:r>
+    </w:p>
+    <w:p>
+      <w:pPr>
+        <w:rPr>
+          <w:color w:val="0070C0"/>
+        </w:rPr>
+      </w:pPr>
+      <w:r>
+        <w:rPr>
+          <w:color w:val="0070C0"/>
+        </w:rPr>
+        <w:t xml:space="preserve">Ce cas d’utilisation permet au </w:t>
+      </w:r>
+      <w:r>
+        <w:rPr>
+          <w:color w:val="0070C0"/>
+        </w:rPr>
+        <w:t xml:space="preserve">loueur </w:t>
+      </w:r>
+      <w:r>
+        <w:rPr>
+          <w:color w:val="0070C0"/>
+        </w:rPr>
+        <w:t xml:space="preserve">de </w:t>
+      </w:r>
+      <w:r>
+        <w:rPr>
+          <w:color w:val="0070C0"/>
+        </w:rPr>
+        <w:t xml:space="preserve">visualiser l’ensemble des </w:t>
+      </w:r>
+      <w:r>
+        <w:rPr>
+          <w:color w:val="0070C0"/>
+        </w:rPr>
+        <w:t>réservations</w:t>
+      </w:r>
+    </w:p>
+    <w:p>
+      <w:pPr>
+        <w:pStyle w:val="Titre4"/>
+      </w:pPr>
+      <w:r>
+        <w:t>Modifier un</w:t>
+      </w:r>
+      <w:r>
+        <w:t>e réservation</w:t>
+      </w:r>
+    </w:p>
+    <w:p>
+      <w:pPr>
+        <w:rPr>
+          <w:color w:val="0070C0"/>
+        </w:rPr>
+      </w:pPr>
+      <w:r>
+        <w:rPr>
+          <w:color w:val="0070C0"/>
+        </w:rPr>
+        <w:t xml:space="preserve">Ce cas d’utilisation permet au </w:t>
+      </w:r>
+      <w:r>
+        <w:rPr>
+          <w:color w:val="0070C0"/>
+        </w:rPr>
+        <w:t xml:space="preserve">loueur </w:t>
+      </w:r>
+      <w:r>
+        <w:rPr>
+          <w:color w:val="0070C0"/>
+        </w:rPr>
+        <w:t xml:space="preserve">de </w:t>
+      </w:r>
+      <w:r>
+        <w:rPr>
+          <w:color w:val="0070C0"/>
+        </w:rPr>
+        <w:t xml:space="preserve">modifier </w:t>
+      </w:r>
+      <w:r>
+        <w:rPr>
+          <w:color w:val="0070C0"/>
+        </w:rPr>
+        <w:t>certains champs de la réservation</w:t>
+      </w:r>
+    </w:p>
+    <w:p>
+      <w:pPr>
+        <w:rPr>
+          <w:color w:val="0070C0"/>
+        </w:rPr>
+      </w:pPr>
+    </w:p>
+    <w:p>
+      <w:pPr>
+        <w:rPr>
+          <w:color w:val="0070C0"/>
+        </w:rPr>
+      </w:pPr>
+    </w:p>
+    <w:p/>
     <w:sectPr>
       <w:pgSz w:w="11906" w:h="16838"/>
       <w:pgMar w:top="1417" w:right="1417" w:bottom="1417" w:left="1417" w:header="708" w:footer="708" w:gutter="0"/>
@@ -165,6 +2071,53 @@
     </w:sectPr>
   </w:body>
 </w:document>
+</file>
+
+<file path=word/comments.xml><?xml version="1.0" encoding="utf-8"?>
+<w:comments xmlns:wpc="http://schemas.microsoft.com/office/word/2010/wordprocessingCanvas" xmlns:cx="http://schemas.microsoft.com/office/drawing/2014/chartex" xmlns:cx1="http://schemas.microsoft.com/office/drawing/2015/9/8/chartex" xmlns:cx2="http://schemas.microsoft.com/office/drawing/2015/10/21/chartex" xmlns:cx3="http://schemas.microsoft.com/office/drawing/2016/5/9/chartex" xmlns:cx4="http://schemas.microsoft.com/office/drawing/2016/5/10/chartex" xmlns:cx5="http://schemas.microsoft.com/office/drawing/2016/5/11/chartex" xmlns:cx6="http://schemas.microsoft.com/office/drawing/2016/5/12/chartex" xmlns:cx7="http://schemas.microsoft.com/office/drawing/2016/5/13/chartex" xmlns:cx8="http://schemas.microsoft.com/office/drawing/2016/5/14/chartex" xmlns:mc="http://schemas.openxmlformats.org/markup-compatibility/2006" xmlns:aink="http://schemas.microsoft.com/office/drawing/2016/ink" xmlns:am3d="http://schemas.microsoft.com/office/drawing/2017/model3d" xmlns:o="urn:schemas-microsoft-com:office:office" xmlns:r="http://schemas.openxmlformats.org/officeDocument/2006/relationships" xmlns:m="http://schemas.openxmlformats.org/officeDocument/2006/math" xmlns:v="urn:schemas-microsoft-com:vml" xmlns:wp14="http://schemas.microsoft.com/office/word/2010/wordprocessingDrawing" xmlns:wp="http://schemas.openxmlformats.org/drawingml/2006/wordprocessingDrawing" xmlns:w10="urn:schemas-microsoft-com:office:word" xmlns:w="http://schemas.openxmlformats.org/wordprocessingml/2006/main" xmlns:w14="http://schemas.microsoft.com/office/word/2010/wordml" xmlns:w15="http://schemas.microsoft.com/office/word/2012/wordml" xmlns:w16cex="http://schemas.microsoft.com/office/word/2018/wordml/cex" xmlns:w16cid="http://schemas.microsoft.com/office/word/2016/wordml/cid" xmlns:w16="http://schemas.microsoft.com/office/word/2018/wordml" xmlns:w16sdtdh="http://schemas.microsoft.com/office/word/2020/wordml/sdtdatahash" xmlns:w16se="http://schemas.microsoft.com/office/word/2015/wordml/symex" xmlns:wpg="http://schemas.microsoft.com/office/word/2010/wordprocessingGroup" xmlns:wpi="http://schemas.microsoft.com/office/word/2010/wordprocessingInk" xmlns:wne="http://schemas.microsoft.com/office/word/2006/wordml" xmlns:wps="http://schemas.microsoft.com/office/word/2010/wordprocessingShape" mc:Ignorable="w14 w15 w16se w16cid w16 w16cex w16sdtdh wp14">
+  <w:comment w:id="0" w:author="Antoine Hallet" w:date="2022-02-25T08:46:00Z" w:initials="AH">
+    <w:p>
+      <w:pPr>
+        <w:pStyle w:val="Commentaire"/>
+      </w:pPr>
+      <w:r>
+        <w:rPr>
+          <w:rStyle w:val="Marquedecommentaire"/>
+        </w:rPr>
+        <w:annotationRef/>
+      </w:r>
+      <w:r>
+        <w:t xml:space="preserve">Normalement rendre inactif l’ancien et d’en créer un nouveau mais comment l’écrire ? </w:t>
+      </w:r>
+    </w:p>
+  </w:comment>
+</w:comments>
+</file>
+
+<file path=word/commentsExtended.xml><?xml version="1.0" encoding="utf-8"?>
+<w15:commentsEx xmlns:wpc="http://schemas.microsoft.com/office/word/2010/wordprocessingCanvas" xmlns:cx="http://schemas.microsoft.com/office/drawing/2014/chartex" xmlns:cx1="http://schemas.microsoft.com/office/drawing/2015/9/8/chartex" xmlns:cx2="http://schemas.microsoft.com/office/drawing/2015/10/21/chartex" xmlns:cx3="http://schemas.microsoft.com/office/drawing/2016/5/9/chartex" xmlns:cx4="http://schemas.microsoft.com/office/drawing/2016/5/10/chartex" xmlns:cx5="http://schemas.microsoft.com/office/drawing/2016/5/11/chartex" xmlns:cx6="http://schemas.microsoft.com/office/drawing/2016/5/12/chartex" xmlns:cx7="http://schemas.microsoft.com/office/drawing/2016/5/13/chartex" xmlns:cx8="http://schemas.microsoft.com/office/drawing/2016/5/14/chartex" xmlns:mc="http://schemas.openxmlformats.org/markup-compatibility/2006" xmlns:aink="http://schemas.microsoft.com/office/drawing/2016/ink" xmlns:am3d="http://schemas.microsoft.com/office/drawing/2017/model3d" xmlns:o="urn:schemas-microsoft-com:office:office" xmlns:r="http://schemas.openxmlformats.org/officeDocument/2006/relationships" xmlns:m="http://schemas.openxmlformats.org/officeDocument/2006/math" xmlns:v="urn:schemas-microsoft-com:vml" xmlns:wp14="http://schemas.microsoft.com/office/word/2010/wordprocessingDrawing" xmlns:wp="http://schemas.openxmlformats.org/drawingml/2006/wordprocessingDrawing" xmlns:w10="urn:schemas-microsoft-com:office:word" xmlns:w="http://schemas.openxmlformats.org/wordprocessingml/2006/main" xmlns:w14="http://schemas.microsoft.com/office/word/2010/wordml" xmlns:w15="http://schemas.microsoft.com/office/word/2012/wordml" xmlns:w16cex="http://schemas.microsoft.com/office/word/2018/wordml/cex" xmlns:w16cid="http://schemas.microsoft.com/office/word/2016/wordml/cid" xmlns:w16="http://schemas.microsoft.com/office/word/2018/wordml" xmlns:w16sdtdh="http://schemas.microsoft.com/office/word/2020/wordml/sdtdatahash" xmlns:w16se="http://schemas.microsoft.com/office/word/2015/wordml/symex" xmlns:wpg="http://schemas.microsoft.com/office/word/2010/wordprocessingGroup" xmlns:wpi="http://schemas.microsoft.com/office/word/2010/wordprocessingInk" xmlns:wne="http://schemas.microsoft.com/office/word/2006/wordml" xmlns:wps="http://schemas.microsoft.com/office/word/2010/wordprocessingShape" mc:Ignorable="w14 w15 w16se w16cid w16 w16cex w16sdtdh wp14">
+  <w15:commentEx w15:paraId="2070AAB4" w15:done="0"/>
+</w15:commentsEx>
+</file>
+
+<file path=word/commentsExtensible.xml><?xml version="1.0" encoding="utf-8"?>
+<w16cex:commentsExtensible xmlns:wpc="http://schemas.microsoft.com/office/word/2010/wordprocessingCanvas" xmlns:cx="http://schemas.microsoft.com/office/drawing/2014/chartex" xmlns:cx1="http://schemas.microsoft.com/office/drawing/2015/9/8/chartex" xmlns:cx2="http://schemas.microsoft.com/office/drawing/2015/10/21/chartex" xmlns:cx3="http://schemas.microsoft.com/office/drawing/2016/5/9/chartex" xmlns:cx4="http://schemas.microsoft.com/office/drawing/2016/5/10/chartex" xmlns:cx5="http://schemas.microsoft.com/office/drawing/2016/5/11/chartex" xmlns:cx6="http://schemas.microsoft.com/office/drawing/2016/5/12/chartex" xmlns:cx7="http://schemas.microsoft.com/office/drawing/2016/5/13/chartex" xmlns:cx8="http://schemas.microsoft.com/office/drawing/2016/5/14/chartex" xmlns:mc="http://schemas.openxmlformats.org/markup-compatibility/2006" xmlns:aink="http://schemas.microsoft.com/office/drawing/2016/ink" xmlns:am3d="http://schemas.microsoft.com/office/drawing/2017/model3d" xmlns:o="urn:schemas-microsoft-com:office:office" xmlns:r="http://schemas.openxmlformats.org/officeDocument/2006/relationships" xmlns:m="http://schemas.openxmlformats.org/officeDocument/2006/math" xmlns:v="urn:schemas-microsoft-com:vml" xmlns:wp14="http://schemas.microsoft.com/office/word/2010/wordprocessingDrawing" xmlns:wp="http://schemas.openxmlformats.org/drawingml/2006/wordprocessingDrawing" xmlns:w10="urn:schemas-microsoft-com:office:word" xmlns:w="http://schemas.openxmlformats.org/wordprocessingml/2006/main" xmlns:w14="http://schemas.microsoft.com/office/word/2010/wordml" xmlns:w15="http://schemas.microsoft.com/office/word/2012/wordml" xmlns:w16cex="http://schemas.microsoft.com/office/word/2018/wordml/cex" xmlns:w16cid="http://schemas.microsoft.com/office/word/2016/wordml/cid" xmlns:w16="http://schemas.microsoft.com/office/word/2018/wordml" xmlns:w16sdtdh="http://schemas.microsoft.com/office/word/2020/wordml/sdtdatahash" xmlns:w16se="http://schemas.microsoft.com/office/word/2015/wordml/symex" xmlns:wpg="http://schemas.microsoft.com/office/word/2010/wordprocessingGroup" xmlns:wpi="http://schemas.microsoft.com/office/word/2010/wordprocessingInk" xmlns:wne="http://schemas.microsoft.com/office/word/2006/wordml" xmlns:wps="http://schemas.microsoft.com/office/word/2010/wordprocessingShape" mc:Ignorable="w14 w15 w16se w16cid w16 w16cex w16sdtdh wp14">
+  <w16cex:commentExtensible w16cex:durableId="25C31601" w16cex:dateUtc="2022-02-25T07:46:00Z"/>
+</w16cex:commentsExtensible>
+</file>
+
+<file path=word/commentsIds.xml><?xml version="1.0" encoding="utf-8"?>
+<w16cid:commentsIds xmlns:wpc="http://schemas.microsoft.com/office/word/2010/wordprocessingCanvas" xmlns:cx="http://schemas.microsoft.com/office/drawing/2014/chartex" xmlns:cx1="http://schemas.microsoft.com/office/drawing/2015/9/8/chartex" xmlns:cx2="http://schemas.microsoft.com/office/drawing/2015/10/21/chartex" xmlns:cx3="http://schemas.microsoft.com/office/drawing/2016/5/9/chartex" xmlns:cx4="http://schemas.microsoft.com/office/drawing/2016/5/10/chartex" xmlns:cx5="http://schemas.microsoft.com/office/drawing/2016/5/11/chartex" xmlns:cx6="http://schemas.microsoft.com/office/drawing/2016/5/12/chartex" xmlns:cx7="http://schemas.microsoft.com/office/drawing/2016/5/13/chartex" xmlns:cx8="http://schemas.microsoft.com/office/drawing/2016/5/14/chartex" xmlns:mc="http://schemas.openxmlformats.org/markup-compatibility/2006" xmlns:aink="http://schemas.microsoft.com/office/drawing/2016/ink" xmlns:am3d="http://schemas.microsoft.com/office/drawing/2017/model3d" xmlns:o="urn:schemas-microsoft-com:office:office" xmlns:r="http://schemas.openxmlformats.org/officeDocument/2006/relationships" xmlns:m="http://schemas.openxmlformats.org/officeDocument/2006/math" xmlns:v="urn:schemas-microsoft-com:vml" xmlns:wp14="http://schemas.microsoft.com/office/word/2010/wordprocessingDrawing" xmlns:wp="http://schemas.openxmlformats.org/drawingml/2006/wordprocessingDrawing" xmlns:w10="urn:schemas-microsoft-com:office:word" xmlns:w="http://schemas.openxmlformats.org/wordprocessingml/2006/main" xmlns:w14="http://schemas.microsoft.com/office/word/2010/wordml" xmlns:w15="http://schemas.microsoft.com/office/word/2012/wordml" xmlns:w16cex="http://schemas.microsoft.com/office/word/2018/wordml/cex" xmlns:w16cid="http://schemas.microsoft.com/office/word/2016/wordml/cid" xmlns:w16="http://schemas.microsoft.com/office/word/2018/wordml" xmlns:w16sdtdh="http://schemas.microsoft.com/office/word/2020/wordml/sdtdatahash" xmlns:w16se="http://schemas.microsoft.com/office/word/2015/wordml/symex" xmlns:wpg="http://schemas.microsoft.com/office/word/2010/wordprocessingGroup" xmlns:wpi="http://schemas.microsoft.com/office/word/2010/wordprocessingInk" xmlns:wne="http://schemas.microsoft.com/office/word/2006/wordml" xmlns:wps="http://schemas.microsoft.com/office/word/2010/wordprocessingShape" mc:Ignorable="w14 w15 w16se w16cid w16 w16cex w16sdtdh wp14">
+  <w16cid:commentId w16cid:paraId="2070AAB4" w16cid:durableId="25C31601"/>
+</w16cid:commentsIds>
+</file>
+
+<file path=word/people.xml><?xml version="1.0" encoding="utf-8"?>
+<w15:people xmlns:wpc="http://schemas.microsoft.com/office/word/2010/wordprocessingCanvas" xmlns:cx="http://schemas.microsoft.com/office/drawing/2014/chartex" xmlns:cx1="http://schemas.microsoft.com/office/drawing/2015/9/8/chartex" xmlns:cx2="http://schemas.microsoft.com/office/drawing/2015/10/21/chartex" xmlns:cx3="http://schemas.microsoft.com/office/drawing/2016/5/9/chartex" xmlns:cx4="http://schemas.microsoft.com/office/drawing/2016/5/10/chartex" xmlns:cx5="http://schemas.microsoft.com/office/drawing/2016/5/11/chartex" xmlns:cx6="http://schemas.microsoft.com/office/drawing/2016/5/12/chartex" xmlns:cx7="http://schemas.microsoft.com/office/drawing/2016/5/13/chartex" xmlns:cx8="http://schemas.microsoft.com/office/drawing/2016/5/14/chartex" xmlns:mc="http://schemas.openxmlformats.org/markup-compatibility/2006" xmlns:aink="http://schemas.microsoft.com/office/drawing/2016/ink" xmlns:am3d="http://schemas.microsoft.com/office/drawing/2017/model3d" xmlns:o="urn:schemas-microsoft-com:office:office" xmlns:r="http://schemas.openxmlformats.org/officeDocument/2006/relationships" xmlns:m="http://schemas.openxmlformats.org/officeDocument/2006/math" xmlns:v="urn:schemas-microsoft-com:vml" xmlns:wp14="http://schemas.microsoft.com/office/word/2010/wordprocessingDrawing" xmlns:wp="http://schemas.openxmlformats.org/drawingml/2006/wordprocessingDrawing" xmlns:w10="urn:schemas-microsoft-com:office:word" xmlns:w="http://schemas.openxmlformats.org/wordprocessingml/2006/main" xmlns:w14="http://schemas.microsoft.com/office/word/2010/wordml" xmlns:w15="http://schemas.microsoft.com/office/word/2012/wordml" xmlns:w16cex="http://schemas.microsoft.com/office/word/2018/wordml/cex" xmlns:w16cid="http://schemas.microsoft.com/office/word/2016/wordml/cid" xmlns:w16="http://schemas.microsoft.com/office/word/2018/wordml" xmlns:w16sdtdh="http://schemas.microsoft.com/office/word/2020/wordml/sdtdatahash" xmlns:w16se="http://schemas.microsoft.com/office/word/2015/wordml/symex" xmlns:wpg="http://schemas.microsoft.com/office/word/2010/wordprocessingGroup" xmlns:wpi="http://schemas.microsoft.com/office/word/2010/wordprocessingInk" xmlns:wne="http://schemas.microsoft.com/office/word/2006/wordml" xmlns:wps="http://schemas.microsoft.com/office/word/2010/wordprocessingShape" mc:Ignorable="w14 w15 w16se w16cid w16 w16cex w16sdtdh wp14">
+  <w15:person w15:author="Antoine Hallet">
+    <w15:presenceInfo w15:providerId="Windows Live" w15:userId="60e907e34d187eeb"/>
+  </w15:person>
+</w15:people>
 </file>
 
 <file path=word/styles.xml><?xml version="1.0" encoding="utf-8"?>
@@ -698,6 +2651,74 @@
       <w:color w:val="2F5496" w:themeColor="accent1" w:themeShade="BF"/>
     </w:rPr>
   </w:style>
+  <w:style w:type="character" w:styleId="Marquedecommentaire">
+    <w:name w:val="annotation reference"/>
+    <w:basedOn w:val="Policepardfaut"/>
+    <w:uiPriority w:val="99"/>
+    <w:semiHidden/>
+    <w:unhideWhenUsed/>
+    <w:rsid w:val="00BC4759"/>
+    <w:rPr>
+      <w:sz w:val="16"/>
+      <w:szCs w:val="16"/>
+    </w:rPr>
+  </w:style>
+  <w:style w:type="paragraph" w:styleId="Commentaire">
+    <w:name w:val="annotation text"/>
+    <w:basedOn w:val="Normal"/>
+    <w:link w:val="CommentaireCar"/>
+    <w:uiPriority w:val="99"/>
+    <w:semiHidden/>
+    <w:unhideWhenUsed/>
+    <w:rsid w:val="00BC4759"/>
+    <w:pPr>
+      <w:spacing w:line="240" w:lineRule="auto"/>
+    </w:pPr>
+    <w:rPr>
+      <w:sz w:val="20"/>
+      <w:szCs w:val="20"/>
+    </w:rPr>
+  </w:style>
+  <w:style w:type="character" w:customStyle="1" w:styleId="CommentaireCar">
+    <w:name w:val="Commentaire Car"/>
+    <w:basedOn w:val="Policepardfaut"/>
+    <w:link w:val="Commentaire"/>
+    <w:uiPriority w:val="99"/>
+    <w:semiHidden/>
+    <w:rsid w:val="00BC4759"/>
+    <w:rPr>
+      <w:sz w:val="20"/>
+      <w:szCs w:val="20"/>
+    </w:rPr>
+  </w:style>
+  <w:style w:type="paragraph" w:styleId="Objetducommentaire">
+    <w:name w:val="annotation subject"/>
+    <w:basedOn w:val="Commentaire"/>
+    <w:next w:val="Commentaire"/>
+    <w:link w:val="ObjetducommentaireCar"/>
+    <w:uiPriority w:val="99"/>
+    <w:semiHidden/>
+    <w:unhideWhenUsed/>
+    <w:rsid w:val="00BC4759"/>
+    <w:rPr>
+      <w:b/>
+      <w:bCs/>
+    </w:rPr>
+  </w:style>
+  <w:style w:type="character" w:customStyle="1" w:styleId="ObjetducommentaireCar">
+    <w:name w:val="Objet du commentaire Car"/>
+    <w:basedOn w:val="CommentaireCar"/>
+    <w:link w:val="Objetducommentaire"/>
+    <w:uiPriority w:val="99"/>
+    <w:semiHidden/>
+    <w:rsid w:val="00BC4759"/>
+    <w:rPr>
+      <w:b/>
+      <w:bCs/>
+      <w:sz w:val="20"/>
+      <w:szCs w:val="20"/>
+    </w:rPr>
+  </w:style>
 </w:styles>
 </file>
 

</xml_diff>